<commit_message>
Added first plot program
</commit_message>
<xml_diff>
--- a/P3/AA_Assignment3.docx
+++ b/P3/AA_Assignment3.docx
@@ -155,15 +155,38 @@
     <w:p>
       <w:pPr>
         <w:spacing w:before="280" w:after="280" w:line="240" w:lineRule="auto"/>
-      </w:pPr>
-      <w:r>
-        <w:rPr>
-          <w:rFonts w:ascii="Times New Roman" w:eastAsia="Times New Roman" w:hAnsi="Times New Roman"/>
-          <w:sz w:val="24"/>
-          <w:szCs w:val="24"/>
-          <w:lang w:eastAsia="es-ES"/>
-        </w:rPr>
-        <w:t>Kevin de la Coba Malam and Marcos Bernuy,  1391.</w:t>
+        <w:rPr>
+          <w:lang w:val="en-US"/>
+        </w:rPr>
+      </w:pPr>
+      <w:r>
+        <w:rPr>
+          <w:rFonts w:ascii="Times New Roman" w:eastAsia="Times New Roman" w:hAnsi="Times New Roman"/>
+          <w:sz w:val="24"/>
+          <w:szCs w:val="24"/>
+          <w:lang w:val="en-US" w:eastAsia="es-ES"/>
+        </w:rPr>
+        <w:t xml:space="preserve">Kevin de la Coba Malam and Marcos </w:t>
+      </w:r>
+      <w:proofErr w:type="spellStart"/>
+      <w:r>
+        <w:rPr>
+          <w:rFonts w:ascii="Times New Roman" w:eastAsia="Times New Roman" w:hAnsi="Times New Roman"/>
+          <w:sz w:val="24"/>
+          <w:szCs w:val="24"/>
+          <w:lang w:val="en-US" w:eastAsia="es-ES"/>
+        </w:rPr>
+        <w:t>Bernuy</w:t>
+      </w:r>
+      <w:proofErr w:type="spellEnd"/>
+      <w:r>
+        <w:rPr>
+          <w:rFonts w:ascii="Times New Roman" w:eastAsia="Times New Roman" w:hAnsi="Times New Roman"/>
+          <w:sz w:val="24"/>
+          <w:szCs w:val="24"/>
+          <w:lang w:val="en-US" w:eastAsia="es-ES"/>
+        </w:rPr>
+        <w:t>,  1391.</w:t>
       </w:r>
     </w:p>
     <w:p>
@@ -173,7 +196,7 @@
           <w:rFonts w:ascii="Times New Roman" w:eastAsia="Times New Roman" w:hAnsi="Times New Roman"/>
           <w:sz w:val="24"/>
           <w:szCs w:val="24"/>
-          <w:lang w:eastAsia="es-ES"/>
+          <w:lang w:val="en-US" w:eastAsia="es-ES"/>
         </w:rPr>
       </w:pPr>
     </w:p>
@@ -184,7 +207,7 @@
           <w:rFonts w:ascii="Times New Roman" w:eastAsia="Times New Roman" w:hAnsi="Times New Roman"/>
           <w:sz w:val="24"/>
           <w:szCs w:val="24"/>
-          <w:lang w:eastAsia="es-ES"/>
+          <w:lang w:val="en-US" w:eastAsia="es-ES"/>
         </w:rPr>
       </w:pPr>
     </w:p>
@@ -195,7 +218,7 @@
           <w:rFonts w:ascii="Times New Roman" w:eastAsia="Times New Roman" w:hAnsi="Times New Roman"/>
           <w:sz w:val="24"/>
           <w:szCs w:val="24"/>
-          <w:lang w:eastAsia="es-ES"/>
+          <w:lang w:val="en-US" w:eastAsia="es-ES"/>
         </w:rPr>
       </w:pPr>
     </w:p>
@@ -206,7 +229,7 @@
           <w:rFonts w:ascii="Times New Roman" w:eastAsia="Times New Roman" w:hAnsi="Times New Roman"/>
           <w:sz w:val="24"/>
           <w:szCs w:val="24"/>
-          <w:lang w:eastAsia="es-ES"/>
+          <w:lang w:val="en-US" w:eastAsia="es-ES"/>
         </w:rPr>
       </w:pPr>
     </w:p>
@@ -217,7 +240,7 @@
           <w:rFonts w:ascii="Times New Roman" w:eastAsia="Times New Roman" w:hAnsi="Times New Roman"/>
           <w:sz w:val="24"/>
           <w:szCs w:val="24"/>
-          <w:lang w:eastAsia="es-ES"/>
+          <w:lang w:val="en-US" w:eastAsia="es-ES"/>
         </w:rPr>
       </w:pPr>
     </w:p>
@@ -228,7 +251,7 @@
           <w:rFonts w:ascii="Times New Roman" w:eastAsia="Times New Roman" w:hAnsi="Times New Roman"/>
           <w:sz w:val="24"/>
           <w:szCs w:val="24"/>
-          <w:lang w:eastAsia="es-ES"/>
+          <w:lang w:val="en-US" w:eastAsia="es-ES"/>
         </w:rPr>
       </w:pPr>
     </w:p>
@@ -239,7 +262,7 @@
           <w:rFonts w:ascii="Times New Roman" w:eastAsia="Times New Roman" w:hAnsi="Times New Roman"/>
           <w:sz w:val="24"/>
           <w:szCs w:val="24"/>
-          <w:lang w:eastAsia="es-ES"/>
+          <w:lang w:val="en-US" w:eastAsia="es-ES"/>
         </w:rPr>
       </w:pPr>
     </w:p>
@@ -250,7 +273,7 @@
           <w:rFonts w:ascii="Times New Roman" w:eastAsia="Times New Roman" w:hAnsi="Times New Roman"/>
           <w:sz w:val="24"/>
           <w:szCs w:val="24"/>
-          <w:lang w:eastAsia="es-ES"/>
+          <w:lang w:val="en-US" w:eastAsia="es-ES"/>
         </w:rPr>
       </w:pPr>
     </w:p>
@@ -261,7 +284,7 @@
           <w:rFonts w:ascii="Times New Roman" w:eastAsia="Times New Roman" w:hAnsi="Times New Roman"/>
           <w:sz w:val="24"/>
           <w:szCs w:val="24"/>
-          <w:lang w:eastAsia="es-ES"/>
+          <w:lang w:val="en-US" w:eastAsia="es-ES"/>
         </w:rPr>
       </w:pPr>
     </w:p>
@@ -272,7 +295,7 @@
           <w:rFonts w:ascii="Times New Roman" w:eastAsia="Times New Roman" w:hAnsi="Times New Roman"/>
           <w:sz w:val="24"/>
           <w:szCs w:val="24"/>
-          <w:lang w:eastAsia="es-ES"/>
+          <w:lang w:val="en-US" w:eastAsia="es-ES"/>
         </w:rPr>
       </w:pPr>
     </w:p>
@@ -283,7 +306,7 @@
           <w:rFonts w:ascii="Times New Roman" w:eastAsia="Times New Roman" w:hAnsi="Times New Roman"/>
           <w:sz w:val="24"/>
           <w:szCs w:val="24"/>
-          <w:lang w:eastAsia="es-ES"/>
+          <w:lang w:val="en-US" w:eastAsia="es-ES"/>
         </w:rPr>
       </w:pPr>
     </w:p>
@@ -294,7 +317,7 @@
           <w:rFonts w:ascii="Times New Roman" w:eastAsia="Times New Roman" w:hAnsi="Times New Roman"/>
           <w:sz w:val="24"/>
           <w:szCs w:val="24"/>
-          <w:lang w:eastAsia="es-ES"/>
+          <w:lang w:val="en-US" w:eastAsia="es-ES"/>
         </w:rPr>
       </w:pPr>
     </w:p>
@@ -305,7 +328,7 @@
           <w:rFonts w:ascii="Times New Roman" w:eastAsia="Times New Roman" w:hAnsi="Times New Roman"/>
           <w:sz w:val="24"/>
           <w:szCs w:val="24"/>
-          <w:lang w:eastAsia="es-ES"/>
+          <w:lang w:val="en-US" w:eastAsia="es-ES"/>
         </w:rPr>
       </w:pPr>
     </w:p>
@@ -316,7 +339,7 @@
           <w:rFonts w:ascii="Times New Roman" w:eastAsia="Times New Roman" w:hAnsi="Times New Roman"/>
           <w:sz w:val="24"/>
           <w:szCs w:val="24"/>
-          <w:lang w:eastAsia="es-ES"/>
+          <w:lang w:val="en-US" w:eastAsia="es-ES"/>
         </w:rPr>
       </w:pPr>
       <w:r>
@@ -382,10 +405,10 @@
                               <w:tblLook w:val="0000" w:firstRow="0" w:lastRow="0" w:firstColumn="0" w:lastColumn="0" w:noHBand="0" w:noVBand="0"/>
                             </w:tblPr>
                             <w:tblGrid>
-                              <w:gridCol w:w="1160"/>
-                              <w:gridCol w:w="1294"/>
+                              <w:gridCol w:w="1165"/>
+                              <w:gridCol w:w="1300"/>
                               <w:gridCol w:w="1696"/>
-                              <w:gridCol w:w="831"/>
+                              <w:gridCol w:w="835"/>
                             </w:tblGrid>
                             <w:tr>
                               <w:trPr>
@@ -405,6 +428,7 @@
                                   <w:pPr>
                                     <w:spacing w:after="0" w:line="240" w:lineRule="auto"/>
                                   </w:pPr>
+                                  <w:proofErr w:type="spellStart"/>
                                   <w:r>
                                     <w:rPr>
                                       <w:rFonts w:ascii="Times New Roman" w:eastAsia="Times New Roman" w:hAnsi="Times New Roman"/>
@@ -414,6 +438,7 @@
                                     </w:rPr>
                                     <w:t>Code</w:t>
                                   </w:r>
+                                  <w:proofErr w:type="spellEnd"/>
                                 </w:p>
                               </w:tc>
                               <w:tc>
@@ -430,6 +455,7 @@
                                   <w:pPr>
                                     <w:spacing w:after="0" w:line="240" w:lineRule="auto"/>
                                   </w:pPr>
+                                  <w:proofErr w:type="spellStart"/>
                                   <w:r>
                                     <w:rPr>
                                       <w:rFonts w:ascii="Times New Roman" w:eastAsia="Times New Roman" w:hAnsi="Times New Roman"/>
@@ -439,6 +465,7 @@
                                     </w:rPr>
                                     <w:t>Plots</w:t>
                                   </w:r>
+                                  <w:proofErr w:type="spellEnd"/>
                                 </w:p>
                               </w:tc>
                               <w:tc>
@@ -455,6 +482,7 @@
                                   <w:pPr>
                                     <w:spacing w:after="0" w:line="240" w:lineRule="auto"/>
                                   </w:pPr>
+                                  <w:proofErr w:type="spellStart"/>
                                   <w:r>
                                     <w:rPr>
                                       <w:rFonts w:ascii="Times New Roman" w:eastAsia="Times New Roman" w:hAnsi="Times New Roman"/>
@@ -464,6 +492,7 @@
                                     </w:rPr>
                                     <w:t>Documentation</w:t>
                                   </w:r>
+                                  <w:proofErr w:type="spellEnd"/>
                                 </w:p>
                               </w:tc>
                               <w:tc>
@@ -634,10 +663,10 @@
                         <w:tblLook w:val="0000" w:firstRow="0" w:lastRow="0" w:firstColumn="0" w:lastColumn="0" w:noHBand="0" w:noVBand="0"/>
                       </w:tblPr>
                       <w:tblGrid>
-                        <w:gridCol w:w="1160"/>
-                        <w:gridCol w:w="1294"/>
+                        <w:gridCol w:w="1165"/>
+                        <w:gridCol w:w="1300"/>
                         <w:gridCol w:w="1696"/>
-                        <w:gridCol w:w="831"/>
+                        <w:gridCol w:w="835"/>
                       </w:tblGrid>
                       <w:tr>
                         <w:trPr>
@@ -657,6 +686,7 @@
                             <w:pPr>
                               <w:spacing w:after="0" w:line="240" w:lineRule="auto"/>
                             </w:pPr>
+                            <w:proofErr w:type="spellStart"/>
                             <w:r>
                               <w:rPr>
                                 <w:rFonts w:ascii="Times New Roman" w:eastAsia="Times New Roman" w:hAnsi="Times New Roman"/>
@@ -666,6 +696,7 @@
                               </w:rPr>
                               <w:t>Code</w:t>
                             </w:r>
+                            <w:proofErr w:type="spellEnd"/>
                           </w:p>
                         </w:tc>
                         <w:tc>
@@ -682,6 +713,7 @@
                             <w:pPr>
                               <w:spacing w:after="0" w:line="240" w:lineRule="auto"/>
                             </w:pPr>
+                            <w:proofErr w:type="spellStart"/>
                             <w:r>
                               <w:rPr>
                                 <w:rFonts w:ascii="Times New Roman" w:eastAsia="Times New Roman" w:hAnsi="Times New Roman"/>
@@ -691,6 +723,7 @@
                               </w:rPr>
                               <w:t>Plots</w:t>
                             </w:r>
+                            <w:proofErr w:type="spellEnd"/>
                           </w:p>
                         </w:tc>
                         <w:tc>
@@ -707,6 +740,7 @@
                             <w:pPr>
                               <w:spacing w:after="0" w:line="240" w:lineRule="auto"/>
                             </w:pPr>
+                            <w:proofErr w:type="spellStart"/>
                             <w:r>
                               <w:rPr>
                                 <w:rFonts w:ascii="Times New Roman" w:eastAsia="Times New Roman" w:hAnsi="Times New Roman"/>
@@ -716,6 +750,7 @@
                               </w:rPr>
                               <w:t>Documentation</w:t>
                             </w:r>
+                            <w:proofErr w:type="spellEnd"/>
                           </w:p>
                         </w:tc>
                         <w:tc>
@@ -871,7 +906,7 @@
           <w:b/>
           <w:sz w:val="28"/>
           <w:szCs w:val="28"/>
-          <w:lang w:eastAsia="es-ES"/>
+          <w:lang w:val="en-US" w:eastAsia="es-ES"/>
         </w:rPr>
       </w:pPr>
     </w:p>
@@ -1051,7 +1086,27 @@
           <w:szCs w:val="24"/>
           <w:lang w:val="en-US" w:eastAsia="es-ES"/>
         </w:rPr>
-        <w:t xml:space="preserve"> generates all the keys given a range, for example if we give to the generator a number N, the generator will fill an array with the numbers from 1 to N, n_times times. The second generator </w:t>
+        <w:t xml:space="preserve"> generates all the keys given a range, for example if we give to the generator a number N, the generator will fill an array with the numbers from 1 to N, </w:t>
+      </w:r>
+      <w:proofErr w:type="spellStart"/>
+      <w:r>
+        <w:rPr>
+          <w:rFonts w:ascii="Times New Roman" w:eastAsia="Times New Roman" w:hAnsi="Times New Roman"/>
+          <w:sz w:val="24"/>
+          <w:szCs w:val="24"/>
+          <w:lang w:val="en-US" w:eastAsia="es-ES"/>
+        </w:rPr>
+        <w:t>n_times</w:t>
+      </w:r>
+      <w:proofErr w:type="spellEnd"/>
+      <w:r>
+        <w:rPr>
+          <w:rFonts w:ascii="Times New Roman" w:eastAsia="Times New Roman" w:hAnsi="Times New Roman"/>
+          <w:sz w:val="24"/>
+          <w:szCs w:val="24"/>
+          <w:lang w:val="en-US" w:eastAsia="es-ES"/>
+        </w:rPr>
+        <w:t xml:space="preserve"> times. The second generator </w:t>
       </w:r>
       <w:r>
         <w:rPr>
@@ -1171,6 +1226,7 @@
           <w:lang w:val="en-US" w:eastAsia="es-ES"/>
         </w:rPr>
       </w:pPr>
+      <w:proofErr w:type="spellStart"/>
       <w:r>
         <w:rPr>
           <w:rFonts w:ascii="Courier New" w:eastAsia="Times New Roman" w:hAnsi="Courier New" w:cs="Courier New"/>
@@ -1178,7 +1234,17 @@
           <w:szCs w:val="18"/>
           <w:lang w:val="en-US" w:eastAsia="es-ES"/>
         </w:rPr>
-        <w:t>Pratice number 3, section 1</w:t>
+        <w:t>Pratice</w:t>
+      </w:r>
+      <w:proofErr w:type="spellEnd"/>
+      <w:r>
+        <w:rPr>
+          <w:rFonts w:ascii="Courier New" w:eastAsia="Times New Roman" w:hAnsi="Courier New" w:cs="Courier New"/>
+          <w:sz w:val="18"/>
+          <w:szCs w:val="18"/>
+          <w:lang w:val="en-US" w:eastAsia="es-ES"/>
+        </w:rPr>
+        <w:t xml:space="preserve"> number 3, section 1</w:t>
       </w:r>
     </w:p>
     <w:p>
@@ -1198,8 +1264,19 @@
           <w:szCs w:val="18"/>
           <w:lang w:val="en-US" w:eastAsia="es-ES"/>
         </w:rPr>
-        <w:t>Done by: Kevin de la Coba and Marcos Bernuy</w:t>
-      </w:r>
+        <w:t xml:space="preserve">Done by: Kevin de la Coba and Marcos </w:t>
+      </w:r>
+      <w:proofErr w:type="spellStart"/>
+      <w:r>
+        <w:rPr>
+          <w:rFonts w:ascii="Courier New" w:eastAsia="Times New Roman" w:hAnsi="Courier New" w:cs="Courier New"/>
+          <w:sz w:val="18"/>
+          <w:szCs w:val="18"/>
+          <w:lang w:val="en-US" w:eastAsia="es-ES"/>
+        </w:rPr>
+        <w:t>Bernuy</w:t>
+      </w:r>
+      <w:proofErr w:type="spellEnd"/>
     </w:p>
     <w:p>
       <w:pPr>
@@ -1467,8 +1544,9 @@
           <w:szCs w:val="18"/>
           <w:lang w:eastAsia="es-ES"/>
         </w:rPr>
-        <w:t xml:space="preserve">./exercise2 -num_min </w:t>
-      </w:r>
+        <w:t>./exercise2 -</w:t>
+      </w:r>
+      <w:proofErr w:type="spellStart"/>
       <w:r>
         <w:rPr>
           <w:rFonts w:ascii="Courier New" w:eastAsia="Times New Roman" w:hAnsi="Courier New" w:cs="Courier New"/>
@@ -1477,8 +1555,9 @@
           <w:szCs w:val="18"/>
           <w:lang w:eastAsia="es-ES"/>
         </w:rPr>
-        <w:t>&lt;tamaño minimo&gt;</w:t>
-      </w:r>
+        <w:t>num_min</w:t>
+      </w:r>
+      <w:proofErr w:type="spellEnd"/>
       <w:r>
         <w:rPr>
           <w:rFonts w:ascii="Courier New" w:eastAsia="Times New Roman" w:hAnsi="Courier New" w:cs="Courier New"/>
@@ -1487,8 +1566,51 @@
           <w:szCs w:val="18"/>
           <w:lang w:eastAsia="es-ES"/>
         </w:rPr>
+        <w:t xml:space="preserve"> </w:t>
+      </w:r>
+      <w:r>
+        <w:rPr>
+          <w:rFonts w:ascii="Courier New" w:eastAsia="Times New Roman" w:hAnsi="Courier New" w:cs="Courier New"/>
+          <w:bCs/>
+          <w:sz w:val="18"/>
+          <w:szCs w:val="18"/>
+          <w:lang w:eastAsia="es-ES"/>
+        </w:rPr>
+        <w:t xml:space="preserve">&lt;tamaño </w:t>
+      </w:r>
+      <w:proofErr w:type="spellStart"/>
+      <w:r>
+        <w:rPr>
+          <w:rFonts w:ascii="Courier New" w:eastAsia="Times New Roman" w:hAnsi="Courier New" w:cs="Courier New"/>
+          <w:bCs/>
+          <w:sz w:val="18"/>
+          <w:szCs w:val="18"/>
+          <w:lang w:eastAsia="es-ES"/>
+        </w:rPr>
+        <w:t>minimo</w:t>
+      </w:r>
+      <w:proofErr w:type="spellEnd"/>
+      <w:r>
+        <w:rPr>
+          <w:rFonts w:ascii="Courier New" w:eastAsia="Times New Roman" w:hAnsi="Courier New" w:cs="Courier New"/>
+          <w:bCs/>
+          <w:sz w:val="18"/>
+          <w:szCs w:val="18"/>
+          <w:lang w:eastAsia="es-ES"/>
+        </w:rPr>
+        <w:t>&gt;</w:t>
+      </w:r>
+      <w:r>
+        <w:rPr>
+          <w:rFonts w:ascii="Courier New" w:eastAsia="Times New Roman" w:hAnsi="Courier New" w:cs="Courier New"/>
+          <w:bCs/>
+          <w:sz w:val="18"/>
+          <w:szCs w:val="18"/>
+          <w:lang w:eastAsia="es-ES"/>
+        </w:rPr>
         <w:t xml:space="preserve"> -</w:t>
       </w:r>
+      <w:proofErr w:type="spellStart"/>
       <w:r>
         <w:rPr>
           <w:rFonts w:ascii="Courier New" w:eastAsia="Times New Roman" w:hAnsi="Courier New" w:cs="Courier New"/>
@@ -1497,8 +1619,9 @@
           <w:szCs w:val="18"/>
           <w:lang w:eastAsia="es-ES"/>
         </w:rPr>
-        <w:t>num_</w:t>
-      </w:r>
+        <w:t>num_max</w:t>
+      </w:r>
+      <w:proofErr w:type="spellEnd"/>
       <w:r>
         <w:rPr>
           <w:rFonts w:ascii="Courier New" w:eastAsia="Times New Roman" w:hAnsi="Courier New" w:cs="Courier New"/>
@@ -1507,7 +1630,7 @@
           <w:szCs w:val="18"/>
           <w:lang w:eastAsia="es-ES"/>
         </w:rPr>
-        <w:t xml:space="preserve">max </w:t>
+        <w:t xml:space="preserve"> </w:t>
       </w:r>
       <w:r>
         <w:rPr>
@@ -1527,8 +1650,9 @@
           <w:szCs w:val="18"/>
           <w:lang w:eastAsia="es-ES"/>
         </w:rPr>
-        <w:t xml:space="preserve"> -incr </w:t>
-      </w:r>
+        <w:t xml:space="preserve"> -</w:t>
+      </w:r>
+      <w:proofErr w:type="spellStart"/>
       <w:r>
         <w:rPr>
           <w:rFonts w:ascii="Courier New" w:eastAsia="Times New Roman" w:hAnsi="Courier New" w:cs="Courier New"/>
@@ -1537,6 +1661,27 @@
           <w:szCs w:val="18"/>
           <w:lang w:eastAsia="es-ES"/>
         </w:rPr>
+        <w:t>incr</w:t>
+      </w:r>
+      <w:proofErr w:type="spellEnd"/>
+      <w:r>
+        <w:rPr>
+          <w:rFonts w:ascii="Courier New" w:eastAsia="Times New Roman" w:hAnsi="Courier New" w:cs="Courier New"/>
+          <w:bCs/>
+          <w:sz w:val="18"/>
+          <w:szCs w:val="18"/>
+          <w:lang w:eastAsia="es-ES"/>
+        </w:rPr>
+        <w:t xml:space="preserve"> </w:t>
+      </w:r>
+      <w:r>
+        <w:rPr>
+          <w:rFonts w:ascii="Courier New" w:eastAsia="Times New Roman" w:hAnsi="Courier New" w:cs="Courier New"/>
+          <w:bCs/>
+          <w:sz w:val="18"/>
+          <w:szCs w:val="18"/>
+          <w:lang w:eastAsia="es-ES"/>
+        </w:rPr>
         <w:t>&lt;incremento&gt;</w:t>
       </w:r>
       <w:r>
@@ -1547,8 +1692,9 @@
           <w:szCs w:val="18"/>
           <w:lang w:eastAsia="es-ES"/>
         </w:rPr>
-        <w:t xml:space="preserve"> -n_times </w:t>
-      </w:r>
+        <w:t xml:space="preserve"> -</w:t>
+      </w:r>
+      <w:proofErr w:type="spellStart"/>
       <w:r>
         <w:rPr>
           <w:rFonts w:ascii="Courier New" w:eastAsia="Times New Roman" w:hAnsi="Courier New" w:cs="Courier New"/>
@@ -1557,6 +1703,27 @@
           <w:szCs w:val="18"/>
           <w:lang w:eastAsia="es-ES"/>
         </w:rPr>
+        <w:t>n_times</w:t>
+      </w:r>
+      <w:proofErr w:type="spellEnd"/>
+      <w:r>
+        <w:rPr>
+          <w:rFonts w:ascii="Courier New" w:eastAsia="Times New Roman" w:hAnsi="Courier New" w:cs="Courier New"/>
+          <w:bCs/>
+          <w:sz w:val="18"/>
+          <w:szCs w:val="18"/>
+          <w:lang w:eastAsia="es-ES"/>
+        </w:rPr>
+        <w:t xml:space="preserve"> </w:t>
+      </w:r>
+      <w:r>
+        <w:rPr>
+          <w:rFonts w:ascii="Courier New" w:eastAsia="Times New Roman" w:hAnsi="Courier New" w:cs="Courier New"/>
+          <w:bCs/>
+          <w:sz w:val="18"/>
+          <w:szCs w:val="18"/>
+          <w:lang w:eastAsia="es-ES"/>
+        </w:rPr>
         <w:t>&lt;</w:t>
       </w:r>
       <w:r>
@@ -1587,8 +1754,9 @@
           <w:szCs w:val="18"/>
           <w:lang w:eastAsia="es-ES"/>
         </w:rPr>
-        <w:t xml:space="preserve"> -outputFile </w:t>
-      </w:r>
+        <w:t xml:space="preserve"> -</w:t>
+      </w:r>
+      <w:proofErr w:type="spellStart"/>
       <w:r>
         <w:rPr>
           <w:rFonts w:ascii="Courier New" w:eastAsia="Times New Roman" w:hAnsi="Courier New" w:cs="Courier New"/>
@@ -1597,6 +1765,27 @@
           <w:szCs w:val="18"/>
           <w:lang w:eastAsia="es-ES"/>
         </w:rPr>
+        <w:t>outputFile</w:t>
+      </w:r>
+      <w:proofErr w:type="spellEnd"/>
+      <w:r>
+        <w:rPr>
+          <w:rFonts w:ascii="Courier New" w:eastAsia="Times New Roman" w:hAnsi="Courier New" w:cs="Courier New"/>
+          <w:bCs/>
+          <w:sz w:val="18"/>
+          <w:szCs w:val="18"/>
+          <w:lang w:eastAsia="es-ES"/>
+        </w:rPr>
+        <w:t xml:space="preserve"> </w:t>
+      </w:r>
+      <w:r>
+        <w:rPr>
+          <w:rFonts w:ascii="Courier New" w:eastAsia="Times New Roman" w:hAnsi="Courier New" w:cs="Courier New"/>
+          <w:bCs/>
+          <w:sz w:val="18"/>
+          <w:szCs w:val="18"/>
+          <w:lang w:eastAsia="es-ES"/>
+        </w:rPr>
         <w:t>&lt;nombre del archivo&gt;</w:t>
       </w:r>
     </w:p>
@@ -1645,6 +1834,7 @@
         </w:rPr>
         <w:t xml:space="preserve">performance stored in the </w:t>
       </w:r>
+      <w:proofErr w:type="spellStart"/>
       <w:r>
         <w:rPr>
           <w:rFonts w:ascii="Times New Roman" w:eastAsia="Times New Roman" w:hAnsi="Times New Roman"/>
@@ -1655,6 +1845,7 @@
         </w:rPr>
         <w:t>outputFile</w:t>
       </w:r>
+      <w:proofErr w:type="spellEnd"/>
       <w:r>
         <w:rPr>
           <w:rFonts w:ascii="Times New Roman" w:eastAsia="Times New Roman" w:hAnsi="Times New Roman"/>
@@ -1769,8 +1960,19 @@
           <w:szCs w:val="18"/>
           <w:lang w:val="en-US" w:eastAsia="es-ES"/>
         </w:rPr>
-        <w:t>Kevin de la Coba and Marcos Bernuy</w:t>
-      </w:r>
+        <w:t xml:space="preserve">Kevin de la Coba and Marcos </w:t>
+      </w:r>
+      <w:proofErr w:type="spellStart"/>
+      <w:r>
+        <w:rPr>
+          <w:rFonts w:ascii="Courier New" w:eastAsia="Times New Roman" w:hAnsi="Courier New" w:cs="Courier New"/>
+          <w:sz w:val="18"/>
+          <w:szCs w:val="18"/>
+          <w:lang w:val="en-US" w:eastAsia="es-ES"/>
+        </w:rPr>
+        <w:t>Bernuy</w:t>
+      </w:r>
+      <w:proofErr w:type="spellEnd"/>
     </w:p>
     <w:p>
       <w:pPr>
@@ -1886,7 +2088,27 @@
           <w:szCs w:val="24"/>
           <w:lang w:val="en-US" w:eastAsia="es-ES"/>
         </w:rPr>
-        <w:t>Implementation of the dictionary and the searching algorithms (search.c).</w:t>
+        <w:t>Implementation of the dictionary and the searching algorithms (</w:t>
+      </w:r>
+      <w:proofErr w:type="spellStart"/>
+      <w:r>
+        <w:rPr>
+          <w:rFonts w:ascii="Times New Roman" w:eastAsia="Times New Roman" w:hAnsi="Times New Roman"/>
+          <w:sz w:val="24"/>
+          <w:szCs w:val="24"/>
+          <w:lang w:val="en-US" w:eastAsia="es-ES"/>
+        </w:rPr>
+        <w:t>search.c</w:t>
+      </w:r>
+      <w:proofErr w:type="spellEnd"/>
+      <w:r>
+        <w:rPr>
+          <w:rFonts w:ascii="Times New Roman" w:eastAsia="Times New Roman" w:hAnsi="Times New Roman"/>
+          <w:sz w:val="24"/>
+          <w:szCs w:val="24"/>
+          <w:lang w:val="en-US" w:eastAsia="es-ES"/>
+        </w:rPr>
+        <w:t>).</w:t>
       </w:r>
     </w:p>
     <w:p>
@@ -2139,7 +2361,29 @@
           <w:szCs w:val="18"/>
           <w:lang w:val="en-US" w:eastAsia="en-US"/>
         </w:rPr>
-        <w:t xml:space="preserve"> n_data; </w:t>
+        <w:t xml:space="preserve"> </w:t>
+      </w:r>
+      <w:proofErr w:type="spellStart"/>
+      <w:r>
+        <w:rPr>
+          <w:rFonts w:ascii="Courier New" w:eastAsia="Times New Roman" w:hAnsi="Courier New" w:cs="Courier New"/>
+          <w:color w:val="333333"/>
+          <w:sz w:val="18"/>
+          <w:szCs w:val="18"/>
+          <w:lang w:val="en-US" w:eastAsia="en-US"/>
+        </w:rPr>
+        <w:t>n_data</w:t>
+      </w:r>
+      <w:proofErr w:type="spellEnd"/>
+      <w:r>
+        <w:rPr>
+          <w:rFonts w:ascii="Courier New" w:eastAsia="Times New Roman" w:hAnsi="Courier New" w:cs="Courier New"/>
+          <w:color w:val="333333"/>
+          <w:sz w:val="18"/>
+          <w:szCs w:val="18"/>
+          <w:lang w:val="en-US" w:eastAsia="en-US"/>
+        </w:rPr>
+        <w:t xml:space="preserve">; </w:t>
       </w:r>
       <w:r>
         <w:rPr>
@@ -2402,6 +2646,7 @@
         </w:rPr>
         <w:t xml:space="preserve">PDICT </w:t>
       </w:r>
+      <w:proofErr w:type="spellStart"/>
       <w:r>
         <w:rPr>
           <w:b/>
@@ -2412,6 +2657,7 @@
         </w:rPr>
         <w:t>init_dictionary</w:t>
       </w:r>
+      <w:proofErr w:type="spellEnd"/>
       <w:r>
         <w:rPr>
           <w:color w:val="333333"/>
@@ -2485,6 +2731,7 @@
         </w:rPr>
         <w:t xml:space="preserve"> </w:t>
       </w:r>
+      <w:proofErr w:type="spellStart"/>
       <w:r>
         <w:rPr>
           <w:b/>
@@ -2495,13 +2742,32 @@
         </w:rPr>
         <w:t>free_dictionary</w:t>
       </w:r>
-      <w:r>
-        <w:rPr>
-          <w:color w:val="333333"/>
-          <w:sz w:val="18"/>
-          <w:szCs w:val="18"/>
-        </w:rPr>
-        <w:t>(PDICT pdict);</w:t>
+      <w:proofErr w:type="spellEnd"/>
+      <w:r>
+        <w:rPr>
+          <w:color w:val="333333"/>
+          <w:sz w:val="18"/>
+          <w:szCs w:val="18"/>
+        </w:rPr>
+        <w:t xml:space="preserve">(PDICT </w:t>
+      </w:r>
+      <w:proofErr w:type="spellStart"/>
+      <w:r>
+        <w:rPr>
+          <w:color w:val="333333"/>
+          <w:sz w:val="18"/>
+          <w:szCs w:val="18"/>
+        </w:rPr>
+        <w:t>pdict</w:t>
+      </w:r>
+      <w:proofErr w:type="spellEnd"/>
+      <w:r>
+        <w:rPr>
+          <w:color w:val="333333"/>
+          <w:sz w:val="18"/>
+          <w:szCs w:val="18"/>
+        </w:rPr>
+        <w:t>);</w:t>
       </w:r>
     </w:p>
     <w:p>
@@ -2532,6 +2798,7 @@
         </w:rPr>
         <w:t xml:space="preserve"> </w:t>
       </w:r>
+      <w:proofErr w:type="spellStart"/>
       <w:r>
         <w:rPr>
           <w:b/>
@@ -2542,13 +2809,32 @@
         </w:rPr>
         <w:t>insert_dictionary</w:t>
       </w:r>
-      <w:r>
-        <w:rPr>
-          <w:color w:val="333333"/>
-          <w:sz w:val="18"/>
-          <w:szCs w:val="18"/>
-        </w:rPr>
-        <w:t xml:space="preserve">(PDICT pdict, </w:t>
+      <w:proofErr w:type="spellEnd"/>
+      <w:r>
+        <w:rPr>
+          <w:color w:val="333333"/>
+          <w:sz w:val="18"/>
+          <w:szCs w:val="18"/>
+        </w:rPr>
+        <w:t xml:space="preserve">(PDICT </w:t>
+      </w:r>
+      <w:proofErr w:type="spellStart"/>
+      <w:r>
+        <w:rPr>
+          <w:color w:val="333333"/>
+          <w:sz w:val="18"/>
+          <w:szCs w:val="18"/>
+        </w:rPr>
+        <w:t>pdict</w:t>
+      </w:r>
+      <w:proofErr w:type="spellEnd"/>
+      <w:r>
+        <w:rPr>
+          <w:color w:val="333333"/>
+          <w:sz w:val="18"/>
+          <w:szCs w:val="18"/>
+        </w:rPr>
+        <w:t xml:space="preserve">, </w:t>
       </w:r>
       <w:r>
         <w:rPr>
@@ -2597,6 +2883,7 @@
         </w:rPr>
         <w:t xml:space="preserve"> </w:t>
       </w:r>
+      <w:proofErr w:type="spellStart"/>
       <w:r>
         <w:rPr>
           <w:b/>
@@ -2607,13 +2894,23 @@
         </w:rPr>
         <w:t>massive_insertion_dictionary</w:t>
       </w:r>
-      <w:r>
-        <w:rPr>
-          <w:color w:val="333333"/>
-          <w:sz w:val="18"/>
-          <w:szCs w:val="18"/>
-        </w:rPr>
-        <w:t xml:space="preserve"> (PDICT pdict,</w:t>
+      <w:proofErr w:type="spellEnd"/>
+      <w:r>
+        <w:rPr>
+          <w:color w:val="333333"/>
+          <w:sz w:val="18"/>
+          <w:szCs w:val="18"/>
+        </w:rPr>
+        <w:t xml:space="preserve"> (PDICT </w:t>
+      </w:r>
+      <w:proofErr w:type="spellStart"/>
+      <w:r>
+        <w:rPr>
+          <w:color w:val="333333"/>
+          <w:sz w:val="18"/>
+          <w:szCs w:val="18"/>
+        </w:rPr>
+        <w:t>pdict,</w:t>
       </w:r>
       <w:r>
         <w:rPr>
@@ -2625,6 +2922,7 @@
         </w:rPr>
         <w:t>int</w:t>
       </w:r>
+      <w:proofErr w:type="spellEnd"/>
       <w:r>
         <w:rPr>
           <w:color w:val="333333"/>
@@ -2649,7 +2947,25 @@
           <w:sz w:val="18"/>
           <w:szCs w:val="18"/>
         </w:rPr>
-        <w:t xml:space="preserve"> n_keys);</w:t>
+        <w:t xml:space="preserve"> </w:t>
+      </w:r>
+      <w:proofErr w:type="spellStart"/>
+      <w:r>
+        <w:rPr>
+          <w:color w:val="333333"/>
+          <w:sz w:val="18"/>
+          <w:szCs w:val="18"/>
+        </w:rPr>
+        <w:t>n_keys</w:t>
+      </w:r>
+      <w:proofErr w:type="spellEnd"/>
+      <w:r>
+        <w:rPr>
+          <w:color w:val="333333"/>
+          <w:sz w:val="18"/>
+          <w:szCs w:val="18"/>
+        </w:rPr>
+        <w:t>);</w:t>
       </w:r>
     </w:p>
     <w:p>
@@ -2761,6 +3077,7 @@
         </w:rPr>
         <w:t xml:space="preserve"> </w:t>
       </w:r>
+      <w:proofErr w:type="spellStart"/>
       <w:r>
         <w:rPr>
           <w:b/>
@@ -2771,13 +3088,32 @@
         </w:rPr>
         <w:t>search_dictionary</w:t>
       </w:r>
-      <w:r>
-        <w:rPr>
-          <w:color w:val="333333"/>
-          <w:sz w:val="18"/>
-          <w:szCs w:val="18"/>
-        </w:rPr>
-        <w:t xml:space="preserve">(PDICT pdict, </w:t>
+      <w:proofErr w:type="spellEnd"/>
+      <w:r>
+        <w:rPr>
+          <w:color w:val="333333"/>
+          <w:sz w:val="18"/>
+          <w:szCs w:val="18"/>
+        </w:rPr>
+        <w:t xml:space="preserve">(PDICT </w:t>
+      </w:r>
+      <w:proofErr w:type="spellStart"/>
+      <w:r>
+        <w:rPr>
+          <w:color w:val="333333"/>
+          <w:sz w:val="18"/>
+          <w:szCs w:val="18"/>
+        </w:rPr>
+        <w:t>pdict</w:t>
+      </w:r>
+      <w:proofErr w:type="spellEnd"/>
+      <w:r>
+        <w:rPr>
+          <w:color w:val="333333"/>
+          <w:sz w:val="18"/>
+          <w:szCs w:val="18"/>
+        </w:rPr>
+        <w:t xml:space="preserve">, </w:t>
       </w:r>
       <w:r>
         <w:rPr>
@@ -2813,7 +3149,43 @@
           <w:sz w:val="18"/>
           <w:szCs w:val="18"/>
         </w:rPr>
-        <w:t xml:space="preserve"> *ppos, pfunc_search method);</w:t>
+        <w:t xml:space="preserve"> *</w:t>
+      </w:r>
+      <w:proofErr w:type="spellStart"/>
+      <w:r>
+        <w:rPr>
+          <w:color w:val="333333"/>
+          <w:sz w:val="18"/>
+          <w:szCs w:val="18"/>
+        </w:rPr>
+        <w:t>ppos</w:t>
+      </w:r>
+      <w:proofErr w:type="spellEnd"/>
+      <w:r>
+        <w:rPr>
+          <w:color w:val="333333"/>
+          <w:sz w:val="18"/>
+          <w:szCs w:val="18"/>
+        </w:rPr>
+        <w:t xml:space="preserve">, </w:t>
+      </w:r>
+      <w:proofErr w:type="spellStart"/>
+      <w:r>
+        <w:rPr>
+          <w:color w:val="333333"/>
+          <w:sz w:val="18"/>
+          <w:szCs w:val="18"/>
+        </w:rPr>
+        <w:t>pfunc_search</w:t>
+      </w:r>
+      <w:proofErr w:type="spellEnd"/>
+      <w:r>
+        <w:rPr>
+          <w:color w:val="333333"/>
+          <w:sz w:val="18"/>
+          <w:szCs w:val="18"/>
+        </w:rPr>
+        <w:t xml:space="preserve"> method);</w:t>
       </w:r>
     </w:p>
     <w:p>
@@ -2873,6 +3245,7 @@
         </w:rPr>
         <w:t xml:space="preserve"> </w:t>
       </w:r>
+      <w:proofErr w:type="spellStart"/>
       <w:r>
         <w:rPr>
           <w:b/>
@@ -2883,6 +3256,7 @@
         </w:rPr>
         <w:t>bin_search</w:t>
       </w:r>
+      <w:proofErr w:type="spellEnd"/>
       <w:r>
         <w:rPr>
           <w:color w:val="333333"/>
@@ -2907,7 +3281,16 @@
           <w:sz w:val="18"/>
           <w:szCs w:val="18"/>
         </w:rPr>
-        <w:t xml:space="preserve"> *table,</w:t>
+        <w:t xml:space="preserve"> *</w:t>
+      </w:r>
+      <w:proofErr w:type="spellStart"/>
+      <w:r>
+        <w:rPr>
+          <w:color w:val="333333"/>
+          <w:sz w:val="18"/>
+          <w:szCs w:val="18"/>
+        </w:rPr>
+        <w:t>table,</w:t>
       </w:r>
       <w:r>
         <w:rPr>
@@ -2919,13 +3302,23 @@
         </w:rPr>
         <w:t>int</w:t>
       </w:r>
-      <w:r>
-        <w:rPr>
-          <w:color w:val="333333"/>
-          <w:sz w:val="18"/>
-          <w:szCs w:val="18"/>
-        </w:rPr>
-        <w:t xml:space="preserve"> F,</w:t>
+      <w:proofErr w:type="spellEnd"/>
+      <w:r>
+        <w:rPr>
+          <w:color w:val="333333"/>
+          <w:sz w:val="18"/>
+          <w:szCs w:val="18"/>
+        </w:rPr>
+        <w:t xml:space="preserve"> </w:t>
+      </w:r>
+      <w:proofErr w:type="spellStart"/>
+      <w:r>
+        <w:rPr>
+          <w:color w:val="333333"/>
+          <w:sz w:val="18"/>
+          <w:szCs w:val="18"/>
+        </w:rPr>
+        <w:t>F,</w:t>
       </w:r>
       <w:r>
         <w:rPr>
@@ -2937,13 +3330,23 @@
         </w:rPr>
         <w:t>int</w:t>
       </w:r>
-      <w:r>
-        <w:rPr>
-          <w:color w:val="333333"/>
-          <w:sz w:val="18"/>
-          <w:szCs w:val="18"/>
-        </w:rPr>
-        <w:t xml:space="preserve"> L,</w:t>
+      <w:proofErr w:type="spellEnd"/>
+      <w:r>
+        <w:rPr>
+          <w:color w:val="333333"/>
+          <w:sz w:val="18"/>
+          <w:szCs w:val="18"/>
+        </w:rPr>
+        <w:t xml:space="preserve"> </w:t>
+      </w:r>
+      <w:proofErr w:type="spellStart"/>
+      <w:r>
+        <w:rPr>
+          <w:color w:val="333333"/>
+          <w:sz w:val="18"/>
+          <w:szCs w:val="18"/>
+        </w:rPr>
+        <w:t>L,</w:t>
       </w:r>
       <w:r>
         <w:rPr>
@@ -2955,6 +3358,7 @@
         </w:rPr>
         <w:t>int</w:t>
       </w:r>
+      <w:proofErr w:type="spellEnd"/>
       <w:r>
         <w:rPr>
           <w:color w:val="333333"/>
@@ -2979,7 +3383,25 @@
           <w:sz w:val="18"/>
           <w:szCs w:val="18"/>
         </w:rPr>
-        <w:t xml:space="preserve"> *ppos);</w:t>
+        <w:t xml:space="preserve"> *</w:t>
+      </w:r>
+      <w:proofErr w:type="spellStart"/>
+      <w:r>
+        <w:rPr>
+          <w:color w:val="333333"/>
+          <w:sz w:val="18"/>
+          <w:szCs w:val="18"/>
+        </w:rPr>
+        <w:t>ppos</w:t>
+      </w:r>
+      <w:proofErr w:type="spellEnd"/>
+      <w:r>
+        <w:rPr>
+          <w:color w:val="333333"/>
+          <w:sz w:val="18"/>
+          <w:szCs w:val="18"/>
+        </w:rPr>
+        <w:t>);</w:t>
       </w:r>
     </w:p>
     <w:p>
@@ -3017,6 +3439,7 @@
         </w:rPr>
         <w:t xml:space="preserve"> </w:t>
       </w:r>
+      <w:proofErr w:type="spellStart"/>
       <w:r>
         <w:rPr>
           <w:b/>
@@ -3027,6 +3450,7 @@
         </w:rPr>
         <w:t>lin_search</w:t>
       </w:r>
+      <w:proofErr w:type="spellEnd"/>
       <w:r>
         <w:rPr>
           <w:color w:val="333333"/>
@@ -3051,7 +3475,16 @@
           <w:sz w:val="18"/>
           <w:szCs w:val="18"/>
         </w:rPr>
-        <w:t xml:space="preserve"> *table,</w:t>
+        <w:t xml:space="preserve"> *</w:t>
+      </w:r>
+      <w:proofErr w:type="spellStart"/>
+      <w:r>
+        <w:rPr>
+          <w:color w:val="333333"/>
+          <w:sz w:val="18"/>
+          <w:szCs w:val="18"/>
+        </w:rPr>
+        <w:t>table,</w:t>
       </w:r>
       <w:r>
         <w:rPr>
@@ -3063,13 +3496,23 @@
         </w:rPr>
         <w:t>int</w:t>
       </w:r>
-      <w:r>
-        <w:rPr>
-          <w:color w:val="333333"/>
-          <w:sz w:val="18"/>
-          <w:szCs w:val="18"/>
-        </w:rPr>
-        <w:t xml:space="preserve"> F,</w:t>
+      <w:proofErr w:type="spellEnd"/>
+      <w:r>
+        <w:rPr>
+          <w:color w:val="333333"/>
+          <w:sz w:val="18"/>
+          <w:szCs w:val="18"/>
+        </w:rPr>
+        <w:t xml:space="preserve"> </w:t>
+      </w:r>
+      <w:proofErr w:type="spellStart"/>
+      <w:r>
+        <w:rPr>
+          <w:color w:val="333333"/>
+          <w:sz w:val="18"/>
+          <w:szCs w:val="18"/>
+        </w:rPr>
+        <w:t>F,</w:t>
       </w:r>
       <w:r>
         <w:rPr>
@@ -3081,13 +3524,23 @@
         </w:rPr>
         <w:t>int</w:t>
       </w:r>
-      <w:r>
-        <w:rPr>
-          <w:color w:val="333333"/>
-          <w:sz w:val="18"/>
-          <w:szCs w:val="18"/>
-        </w:rPr>
-        <w:t xml:space="preserve"> L,</w:t>
+      <w:proofErr w:type="spellEnd"/>
+      <w:r>
+        <w:rPr>
+          <w:color w:val="333333"/>
+          <w:sz w:val="18"/>
+          <w:szCs w:val="18"/>
+        </w:rPr>
+        <w:t xml:space="preserve"> </w:t>
+      </w:r>
+      <w:proofErr w:type="spellStart"/>
+      <w:r>
+        <w:rPr>
+          <w:color w:val="333333"/>
+          <w:sz w:val="18"/>
+          <w:szCs w:val="18"/>
+        </w:rPr>
+        <w:t>L,</w:t>
       </w:r>
       <w:r>
         <w:rPr>
@@ -3099,6 +3552,7 @@
         </w:rPr>
         <w:t>int</w:t>
       </w:r>
+      <w:proofErr w:type="spellEnd"/>
       <w:r>
         <w:rPr>
           <w:color w:val="333333"/>
@@ -3123,7 +3577,25 @@
           <w:sz w:val="18"/>
           <w:szCs w:val="18"/>
         </w:rPr>
-        <w:t xml:space="preserve"> *ppos);</w:t>
+        <w:t xml:space="preserve"> *</w:t>
+      </w:r>
+      <w:proofErr w:type="spellStart"/>
+      <w:r>
+        <w:rPr>
+          <w:color w:val="333333"/>
+          <w:sz w:val="18"/>
+          <w:szCs w:val="18"/>
+        </w:rPr>
+        <w:t>ppos</w:t>
+      </w:r>
+      <w:proofErr w:type="spellEnd"/>
+      <w:r>
+        <w:rPr>
+          <w:color w:val="333333"/>
+          <w:sz w:val="18"/>
+          <w:szCs w:val="18"/>
+        </w:rPr>
+        <w:t>);</w:t>
       </w:r>
     </w:p>
     <w:p>
@@ -3163,6 +3635,7 @@
         </w:rPr>
         <w:t xml:space="preserve"> </w:t>
       </w:r>
+      <w:proofErr w:type="spellStart"/>
       <w:r>
         <w:rPr>
           <w:b/>
@@ -3173,6 +3646,7 @@
         </w:rPr>
         <w:t>lin_auto_search</w:t>
       </w:r>
+      <w:proofErr w:type="spellEnd"/>
       <w:r>
         <w:rPr>
           <w:color w:val="333333"/>
@@ -3197,7 +3671,16 @@
           <w:sz w:val="18"/>
           <w:szCs w:val="18"/>
         </w:rPr>
-        <w:t xml:space="preserve"> *table,</w:t>
+        <w:t xml:space="preserve"> *</w:t>
+      </w:r>
+      <w:proofErr w:type="spellStart"/>
+      <w:r>
+        <w:rPr>
+          <w:color w:val="333333"/>
+          <w:sz w:val="18"/>
+          <w:szCs w:val="18"/>
+        </w:rPr>
+        <w:t>table,</w:t>
       </w:r>
       <w:r>
         <w:rPr>
@@ -3209,13 +3692,23 @@
         </w:rPr>
         <w:t>int</w:t>
       </w:r>
-      <w:r>
-        <w:rPr>
-          <w:color w:val="333333"/>
-          <w:sz w:val="18"/>
-          <w:szCs w:val="18"/>
-        </w:rPr>
-        <w:t xml:space="preserve"> F,</w:t>
+      <w:proofErr w:type="spellEnd"/>
+      <w:r>
+        <w:rPr>
+          <w:color w:val="333333"/>
+          <w:sz w:val="18"/>
+          <w:szCs w:val="18"/>
+        </w:rPr>
+        <w:t xml:space="preserve"> </w:t>
+      </w:r>
+      <w:proofErr w:type="spellStart"/>
+      <w:r>
+        <w:rPr>
+          <w:color w:val="333333"/>
+          <w:sz w:val="18"/>
+          <w:szCs w:val="18"/>
+        </w:rPr>
+        <w:t>F,</w:t>
       </w:r>
       <w:r>
         <w:rPr>
@@ -3227,13 +3720,23 @@
         </w:rPr>
         <w:t>int</w:t>
       </w:r>
-      <w:r>
-        <w:rPr>
-          <w:color w:val="333333"/>
-          <w:sz w:val="18"/>
-          <w:szCs w:val="18"/>
-        </w:rPr>
-        <w:t xml:space="preserve"> L,</w:t>
+      <w:proofErr w:type="spellEnd"/>
+      <w:r>
+        <w:rPr>
+          <w:color w:val="333333"/>
+          <w:sz w:val="18"/>
+          <w:szCs w:val="18"/>
+        </w:rPr>
+        <w:t xml:space="preserve"> </w:t>
+      </w:r>
+      <w:proofErr w:type="spellStart"/>
+      <w:r>
+        <w:rPr>
+          <w:color w:val="333333"/>
+          <w:sz w:val="18"/>
+          <w:szCs w:val="18"/>
+        </w:rPr>
+        <w:t>L,</w:t>
       </w:r>
       <w:r>
         <w:rPr>
@@ -3245,6 +3748,7 @@
         </w:rPr>
         <w:t>int</w:t>
       </w:r>
+      <w:proofErr w:type="spellEnd"/>
       <w:r>
         <w:rPr>
           <w:color w:val="333333"/>
@@ -3269,7 +3773,25 @@
           <w:sz w:val="18"/>
           <w:szCs w:val="18"/>
         </w:rPr>
-        <w:t xml:space="preserve"> *ppos);</w:t>
+        <w:t xml:space="preserve"> *</w:t>
+      </w:r>
+      <w:proofErr w:type="spellStart"/>
+      <w:r>
+        <w:rPr>
+          <w:color w:val="333333"/>
+          <w:sz w:val="18"/>
+          <w:szCs w:val="18"/>
+        </w:rPr>
+        <w:t>ppos</w:t>
+      </w:r>
+      <w:proofErr w:type="spellEnd"/>
+      <w:r>
+        <w:rPr>
+          <w:color w:val="333333"/>
+          <w:sz w:val="18"/>
+          <w:szCs w:val="18"/>
+        </w:rPr>
+        <w:t>);</w:t>
       </w:r>
     </w:p>
     <w:p>
@@ -3283,6 +3805,7 @@
           <w:lang w:val="en-US" w:eastAsia="es-ES"/>
         </w:rPr>
       </w:pPr>
+      <w:proofErr w:type="spellStart"/>
       <w:r>
         <w:rPr>
           <w:rFonts w:ascii="Times New Roman" w:eastAsia="Times New Roman" w:hAnsi="Times New Roman"/>
@@ -3294,6 +3817,7 @@
         </w:rPr>
         <w:t>bin_search</w:t>
       </w:r>
+      <w:proofErr w:type="spellEnd"/>
       <w:r>
         <w:rPr>
           <w:rFonts w:ascii="Times New Roman" w:eastAsia="Times New Roman" w:hAnsi="Times New Roman"/>
@@ -3303,6 +3827,7 @@
         </w:rPr>
         <w:t xml:space="preserve"> refers to the binary search algorithm, </w:t>
       </w:r>
+      <w:proofErr w:type="spellStart"/>
       <w:r>
         <w:rPr>
           <w:rFonts w:ascii="Times New Roman" w:eastAsia="Times New Roman" w:hAnsi="Times New Roman"/>
@@ -3314,6 +3839,7 @@
         </w:rPr>
         <w:t>lin_search</w:t>
       </w:r>
+      <w:proofErr w:type="spellEnd"/>
       <w:r>
         <w:rPr>
           <w:rFonts w:ascii="Times New Roman" w:eastAsia="Times New Roman" w:hAnsi="Times New Roman"/>
@@ -3333,6 +3859,7 @@
         <w:tab/>
         <w:t xml:space="preserve">linear search algorithm, and </w:t>
       </w:r>
+      <w:proofErr w:type="spellStart"/>
       <w:r>
         <w:rPr>
           <w:rFonts w:ascii="Times New Roman" w:eastAsia="Times New Roman" w:hAnsi="Times New Roman"/>
@@ -3344,6 +3871,7 @@
         </w:rPr>
         <w:t>lin_auto_search</w:t>
       </w:r>
+      <w:proofErr w:type="spellEnd"/>
       <w:r>
         <w:rPr>
           <w:rFonts w:ascii="Times New Roman" w:eastAsia="Times New Roman" w:hAnsi="Times New Roman"/>
@@ -3381,7 +3909,27 @@
           <w:szCs w:val="24"/>
           <w:lang w:val="en-US" w:eastAsia="es-ES"/>
         </w:rPr>
-        <w:t>Comparison of search efficiency (times.c).</w:t>
+        <w:t>Comparison of search efficiency (</w:t>
+      </w:r>
+      <w:proofErr w:type="spellStart"/>
+      <w:r>
+        <w:rPr>
+          <w:rFonts w:ascii="Times New Roman" w:eastAsia="Times New Roman" w:hAnsi="Times New Roman"/>
+          <w:sz w:val="24"/>
+          <w:szCs w:val="24"/>
+          <w:lang w:val="en-US" w:eastAsia="es-ES"/>
+        </w:rPr>
+        <w:t>times.c</w:t>
+      </w:r>
+      <w:proofErr w:type="spellEnd"/>
+      <w:r>
+        <w:rPr>
+          <w:rFonts w:ascii="Times New Roman" w:eastAsia="Times New Roman" w:hAnsi="Times New Roman"/>
+          <w:sz w:val="24"/>
+          <w:szCs w:val="24"/>
+          <w:lang w:val="en-US" w:eastAsia="es-ES"/>
+        </w:rPr>
+        <w:t>).</w:t>
       </w:r>
     </w:p>
     <w:p>
@@ -3432,6 +3980,7 @@
         </w:rPr>
         <w:t xml:space="preserve"> </w:t>
       </w:r>
+      <w:proofErr w:type="spellStart"/>
       <w:r>
         <w:rPr>
           <w:b/>
@@ -3442,13 +3991,50 @@
         </w:rPr>
         <w:t>generate_search_times</w:t>
       </w:r>
-      <w:r>
-        <w:rPr>
-          <w:color w:val="333333"/>
-          <w:sz w:val="18"/>
-          <w:szCs w:val="18"/>
-        </w:rPr>
-        <w:t xml:space="preserve">(pfunc_search method, pfunc_key_generator generator, </w:t>
+      <w:proofErr w:type="spellEnd"/>
+      <w:r>
+        <w:rPr>
+          <w:color w:val="333333"/>
+          <w:sz w:val="18"/>
+          <w:szCs w:val="18"/>
+        </w:rPr>
+        <w:t>(</w:t>
+      </w:r>
+      <w:proofErr w:type="spellStart"/>
+      <w:r>
+        <w:rPr>
+          <w:color w:val="333333"/>
+          <w:sz w:val="18"/>
+          <w:szCs w:val="18"/>
+        </w:rPr>
+        <w:t>pfunc_search</w:t>
+      </w:r>
+      <w:proofErr w:type="spellEnd"/>
+      <w:r>
+        <w:rPr>
+          <w:color w:val="333333"/>
+          <w:sz w:val="18"/>
+          <w:szCs w:val="18"/>
+        </w:rPr>
+        <w:t xml:space="preserve"> method, </w:t>
+      </w:r>
+      <w:proofErr w:type="spellStart"/>
+      <w:r>
+        <w:rPr>
+          <w:color w:val="333333"/>
+          <w:sz w:val="18"/>
+          <w:szCs w:val="18"/>
+        </w:rPr>
+        <w:t>pfunc_key_generator</w:t>
+      </w:r>
+      <w:proofErr w:type="spellEnd"/>
+      <w:r>
+        <w:rPr>
+          <w:color w:val="333333"/>
+          <w:sz w:val="18"/>
+          <w:szCs w:val="18"/>
+        </w:rPr>
+        <w:t xml:space="preserve"> generator, </w:t>
       </w:r>
     </w:p>
     <w:p>
@@ -3538,7 +4124,25 @@
           <w:sz w:val="18"/>
           <w:szCs w:val="18"/>
         </w:rPr>
-        <w:t xml:space="preserve"> num_min, </w:t>
+        <w:t xml:space="preserve"> </w:t>
+      </w:r>
+      <w:proofErr w:type="spellStart"/>
+      <w:r>
+        <w:rPr>
+          <w:color w:val="333333"/>
+          <w:sz w:val="18"/>
+          <w:szCs w:val="18"/>
+        </w:rPr>
+        <w:t>num_min</w:t>
+      </w:r>
+      <w:proofErr w:type="spellEnd"/>
+      <w:r>
+        <w:rPr>
+          <w:color w:val="333333"/>
+          <w:sz w:val="18"/>
+          <w:szCs w:val="18"/>
+        </w:rPr>
+        <w:t xml:space="preserve">, </w:t>
       </w:r>
       <w:r>
         <w:rPr>
@@ -3556,7 +4160,25 @@
           <w:sz w:val="18"/>
           <w:szCs w:val="18"/>
         </w:rPr>
-        <w:t xml:space="preserve"> num_max, </w:t>
+        <w:t xml:space="preserve"> </w:t>
+      </w:r>
+      <w:proofErr w:type="spellStart"/>
+      <w:r>
+        <w:rPr>
+          <w:color w:val="333333"/>
+          <w:sz w:val="18"/>
+          <w:szCs w:val="18"/>
+        </w:rPr>
+        <w:t>num_max</w:t>
+      </w:r>
+      <w:proofErr w:type="spellEnd"/>
+      <w:r>
+        <w:rPr>
+          <w:color w:val="333333"/>
+          <w:sz w:val="18"/>
+          <w:szCs w:val="18"/>
+        </w:rPr>
+        <w:t xml:space="preserve">, </w:t>
       </w:r>
     </w:p>
     <w:p>
@@ -3592,7 +4214,25 @@
           <w:sz w:val="18"/>
           <w:szCs w:val="18"/>
         </w:rPr>
-        <w:t xml:space="preserve"> incr, </w:t>
+        <w:t xml:space="preserve"> </w:t>
+      </w:r>
+      <w:proofErr w:type="spellStart"/>
+      <w:r>
+        <w:rPr>
+          <w:color w:val="333333"/>
+          <w:sz w:val="18"/>
+          <w:szCs w:val="18"/>
+        </w:rPr>
+        <w:t>incr</w:t>
+      </w:r>
+      <w:proofErr w:type="spellEnd"/>
+      <w:r>
+        <w:rPr>
+          <w:color w:val="333333"/>
+          <w:sz w:val="18"/>
+          <w:szCs w:val="18"/>
+        </w:rPr>
+        <w:t xml:space="preserve">, </w:t>
       </w:r>
       <w:r>
         <w:rPr>
@@ -3610,7 +4250,25 @@
           <w:sz w:val="18"/>
           <w:szCs w:val="18"/>
         </w:rPr>
-        <w:t xml:space="preserve"> n_times);</w:t>
+        <w:t xml:space="preserve"> </w:t>
+      </w:r>
+      <w:proofErr w:type="spellStart"/>
+      <w:r>
+        <w:rPr>
+          <w:color w:val="333333"/>
+          <w:sz w:val="18"/>
+          <w:szCs w:val="18"/>
+        </w:rPr>
+        <w:t>n_times</w:t>
+      </w:r>
+      <w:proofErr w:type="spellEnd"/>
+      <w:r>
+        <w:rPr>
+          <w:color w:val="333333"/>
+          <w:sz w:val="18"/>
+          <w:szCs w:val="18"/>
+        </w:rPr>
+        <w:t>);</w:t>
       </w:r>
     </w:p>
     <w:p>
@@ -3640,6 +4298,7 @@
         </w:rPr>
         <w:t xml:space="preserve"> </w:t>
       </w:r>
+      <w:proofErr w:type="spellStart"/>
       <w:r>
         <w:rPr>
           <w:b/>
@@ -3650,13 +4309,68 @@
         </w:rPr>
         <w:t>average_search_time</w:t>
       </w:r>
-      <w:r>
-        <w:rPr>
-          <w:color w:val="333333"/>
-          <w:sz w:val="18"/>
-          <w:szCs w:val="18"/>
-        </w:rPr>
-        <w:t>(pfunc_search metodo, pfunc_key_generator generator,</w:t>
+      <w:proofErr w:type="spellEnd"/>
+      <w:r>
+        <w:rPr>
+          <w:color w:val="333333"/>
+          <w:sz w:val="18"/>
+          <w:szCs w:val="18"/>
+        </w:rPr>
+        <w:t>(</w:t>
+      </w:r>
+      <w:proofErr w:type="spellStart"/>
+      <w:r>
+        <w:rPr>
+          <w:color w:val="333333"/>
+          <w:sz w:val="18"/>
+          <w:szCs w:val="18"/>
+        </w:rPr>
+        <w:t>pfunc_search</w:t>
+      </w:r>
+      <w:proofErr w:type="spellEnd"/>
+      <w:r>
+        <w:rPr>
+          <w:color w:val="333333"/>
+          <w:sz w:val="18"/>
+          <w:szCs w:val="18"/>
+        </w:rPr>
+        <w:t xml:space="preserve"> </w:t>
+      </w:r>
+      <w:proofErr w:type="spellStart"/>
+      <w:r>
+        <w:rPr>
+          <w:color w:val="333333"/>
+          <w:sz w:val="18"/>
+          <w:szCs w:val="18"/>
+        </w:rPr>
+        <w:t>metodo</w:t>
+      </w:r>
+      <w:proofErr w:type="spellEnd"/>
+      <w:r>
+        <w:rPr>
+          <w:color w:val="333333"/>
+          <w:sz w:val="18"/>
+          <w:szCs w:val="18"/>
+        </w:rPr>
+        <w:t xml:space="preserve">, </w:t>
+      </w:r>
+      <w:proofErr w:type="spellStart"/>
+      <w:r>
+        <w:rPr>
+          <w:color w:val="333333"/>
+          <w:sz w:val="18"/>
+          <w:szCs w:val="18"/>
+        </w:rPr>
+        <w:t>pfunc_key_generator</w:t>
+      </w:r>
+      <w:proofErr w:type="spellEnd"/>
+      <w:r>
+        <w:rPr>
+          <w:color w:val="333333"/>
+          <w:sz w:val="18"/>
+          <w:szCs w:val="18"/>
+        </w:rPr>
+        <w:t xml:space="preserve"> generator,</w:t>
       </w:r>
     </w:p>
     <w:p>
@@ -3764,7 +4478,25 @@
           <w:sz w:val="18"/>
           <w:szCs w:val="18"/>
         </w:rPr>
-        <w:t xml:space="preserve"> n_times,</w:t>
+        <w:t xml:space="preserve"> </w:t>
+      </w:r>
+      <w:proofErr w:type="spellStart"/>
+      <w:r>
+        <w:rPr>
+          <w:color w:val="333333"/>
+          <w:sz w:val="18"/>
+          <w:szCs w:val="18"/>
+        </w:rPr>
+        <w:t>n_times</w:t>
+      </w:r>
+      <w:proofErr w:type="spellEnd"/>
+      <w:r>
+        <w:rPr>
+          <w:color w:val="333333"/>
+          <w:sz w:val="18"/>
+          <w:szCs w:val="18"/>
+        </w:rPr>
+        <w:t>,</w:t>
       </w:r>
     </w:p>
     <w:p>
@@ -3782,7 +4514,25 @@
           <w:sz w:val="18"/>
           <w:szCs w:val="18"/>
         </w:rPr>
-        <w:t xml:space="preserve">                              PTIME_AA ptime);</w:t>
+        <w:t xml:space="preserve">                              PTIME_AA </w:t>
+      </w:r>
+      <w:proofErr w:type="spellStart"/>
+      <w:r>
+        <w:rPr>
+          <w:color w:val="333333"/>
+          <w:sz w:val="18"/>
+          <w:szCs w:val="18"/>
+        </w:rPr>
+        <w:t>ptime</w:t>
+      </w:r>
+      <w:proofErr w:type="spellEnd"/>
+      <w:r>
+        <w:rPr>
+          <w:color w:val="333333"/>
+          <w:sz w:val="18"/>
+          <w:szCs w:val="18"/>
+        </w:rPr>
+        <w:t>);</w:t>
       </w:r>
     </w:p>
     <w:p>
@@ -3796,6 +4546,7 @@
           <w:lang w:val="en-US"/>
         </w:rPr>
       </w:pPr>
+      <w:proofErr w:type="spellStart"/>
       <w:r>
         <w:rPr>
           <w:rFonts w:ascii="Times New Roman" w:hAnsi="Times New Roman"/>
@@ -3805,17 +4556,9 @@
           <w:szCs w:val="24"/>
           <w:lang w:val="en-US"/>
         </w:rPr>
-        <w:t xml:space="preserve">generate_search_times </w:t>
-      </w:r>
-      <w:r>
-        <w:rPr>
-          <w:rFonts w:ascii="Times New Roman" w:hAnsi="Times New Roman"/>
-          <w:sz w:val="24"/>
-          <w:szCs w:val="24"/>
-          <w:lang w:val="en-US"/>
-        </w:rPr>
-        <w:t xml:space="preserve">calls </w:t>
-      </w:r>
+        <w:t>generate_search_times</w:t>
+      </w:r>
+      <w:proofErr w:type="spellEnd"/>
       <w:r>
         <w:rPr>
           <w:rFonts w:ascii="Times New Roman" w:hAnsi="Times New Roman"/>
@@ -3825,8 +4568,30 @@
           <w:szCs w:val="24"/>
           <w:lang w:val="en-US"/>
         </w:rPr>
+        <w:t xml:space="preserve"> </w:t>
+      </w:r>
+      <w:r>
+        <w:rPr>
+          <w:rFonts w:ascii="Times New Roman" w:hAnsi="Times New Roman"/>
+          <w:sz w:val="24"/>
+          <w:szCs w:val="24"/>
+          <w:lang w:val="en-US"/>
+        </w:rPr>
+        <w:t xml:space="preserve">calls </w:t>
+      </w:r>
+      <w:proofErr w:type="spellStart"/>
+      <w:r>
+        <w:rPr>
+          <w:rFonts w:ascii="Times New Roman" w:hAnsi="Times New Roman"/>
+          <w:b/>
+          <w:bCs/>
+          <w:sz w:val="24"/>
+          <w:szCs w:val="24"/>
+          <w:lang w:val="en-US"/>
+        </w:rPr>
         <w:t>average_search_time</w:t>
       </w:r>
+      <w:proofErr w:type="spellEnd"/>
       <w:r>
         <w:rPr>
           <w:rFonts w:ascii="Times New Roman" w:hAnsi="Times New Roman"/>
@@ -3836,6 +4601,7 @@
         </w:rPr>
         <w:t xml:space="preserve"> with the sizes starting from </w:t>
       </w:r>
+      <w:proofErr w:type="spellStart"/>
       <w:r>
         <w:rPr>
           <w:rFonts w:ascii="Times New Roman" w:hAnsi="Times New Roman"/>
@@ -3847,6 +4613,7 @@
         </w:rPr>
         <w:t>num_min</w:t>
       </w:r>
+      <w:proofErr w:type="spellEnd"/>
       <w:r>
         <w:rPr>
           <w:rFonts w:ascii="Times New Roman" w:hAnsi="Times New Roman"/>
@@ -3856,6 +4623,7 @@
         </w:rPr>
         <w:t xml:space="preserve"> to </w:t>
       </w:r>
+      <w:proofErr w:type="spellStart"/>
       <w:r>
         <w:rPr>
           <w:rFonts w:ascii="Times New Roman" w:hAnsi="Times New Roman"/>
@@ -3866,6 +4634,7 @@
         </w:rPr>
         <w:t>num_max</w:t>
       </w:r>
+      <w:proofErr w:type="spellEnd"/>
       <w:r>
         <w:rPr>
           <w:rFonts w:ascii="Times New Roman" w:hAnsi="Times New Roman"/>
@@ -3913,6 +4682,7 @@
         </w:rPr>
         <w:t xml:space="preserve"> we will call the function </w:t>
       </w:r>
+      <w:proofErr w:type="spellStart"/>
       <w:r>
         <w:rPr>
           <w:rFonts w:ascii="Times New Roman" w:hAnsi="Times New Roman"/>
@@ -3924,6 +4694,7 @@
         </w:rPr>
         <w:t>save_time_table</w:t>
       </w:r>
+      <w:proofErr w:type="spellEnd"/>
       <w:r>
         <w:rPr>
           <w:rFonts w:ascii="Times New Roman" w:hAnsi="Times New Roman"/>
@@ -3991,7 +4762,167 @@
           <w:szCs w:val="24"/>
           <w:lang w:val="en-US" w:eastAsia="es-ES"/>
         </w:rPr>
-        <w:t xml:space="preserve">Here, you include the development environment (Windows, Linux, MacOS) and the tolos you have used (Netbeans, Eclipse, gcc, Valgrind, Gnuplot, Sort, uniq, etc) and what methodologies and solutions for the problemas you have used for each </w:t>
+        <w:t xml:space="preserve">Here, you include the development environment (Windows, Linux, MacOS) and the </w:t>
+      </w:r>
+      <w:proofErr w:type="spellStart"/>
+      <w:r>
+        <w:rPr>
+          <w:rFonts w:ascii="Times New Roman" w:eastAsia="Times New Roman" w:hAnsi="Times New Roman"/>
+          <w:sz w:val="24"/>
+          <w:szCs w:val="24"/>
+          <w:lang w:val="en-US" w:eastAsia="es-ES"/>
+        </w:rPr>
+        <w:t>tolos</w:t>
+      </w:r>
+      <w:proofErr w:type="spellEnd"/>
+      <w:r>
+        <w:rPr>
+          <w:rFonts w:ascii="Times New Roman" w:eastAsia="Times New Roman" w:hAnsi="Times New Roman"/>
+          <w:sz w:val="24"/>
+          <w:szCs w:val="24"/>
+          <w:lang w:val="en-US" w:eastAsia="es-ES"/>
+        </w:rPr>
+        <w:t xml:space="preserve"> you have used (</w:t>
+      </w:r>
+      <w:proofErr w:type="spellStart"/>
+      <w:r>
+        <w:rPr>
+          <w:rFonts w:ascii="Times New Roman" w:eastAsia="Times New Roman" w:hAnsi="Times New Roman"/>
+          <w:sz w:val="24"/>
+          <w:szCs w:val="24"/>
+          <w:lang w:val="en-US" w:eastAsia="es-ES"/>
+        </w:rPr>
+        <w:t>Netbeans</w:t>
+      </w:r>
+      <w:proofErr w:type="spellEnd"/>
+      <w:r>
+        <w:rPr>
+          <w:rFonts w:ascii="Times New Roman" w:eastAsia="Times New Roman" w:hAnsi="Times New Roman"/>
+          <w:sz w:val="24"/>
+          <w:szCs w:val="24"/>
+          <w:lang w:val="en-US" w:eastAsia="es-ES"/>
+        </w:rPr>
+        <w:t xml:space="preserve">, Eclipse, </w:t>
+      </w:r>
+      <w:proofErr w:type="spellStart"/>
+      <w:r>
+        <w:rPr>
+          <w:rFonts w:ascii="Times New Roman" w:eastAsia="Times New Roman" w:hAnsi="Times New Roman"/>
+          <w:sz w:val="24"/>
+          <w:szCs w:val="24"/>
+          <w:lang w:val="en-US" w:eastAsia="es-ES"/>
+        </w:rPr>
+        <w:t>gcc</w:t>
+      </w:r>
+      <w:proofErr w:type="spellEnd"/>
+      <w:r>
+        <w:rPr>
+          <w:rFonts w:ascii="Times New Roman" w:eastAsia="Times New Roman" w:hAnsi="Times New Roman"/>
+          <w:sz w:val="24"/>
+          <w:szCs w:val="24"/>
+          <w:lang w:val="en-US" w:eastAsia="es-ES"/>
+        </w:rPr>
+        <w:t xml:space="preserve">, </w:t>
+      </w:r>
+      <w:proofErr w:type="spellStart"/>
+      <w:r>
+        <w:rPr>
+          <w:rFonts w:ascii="Times New Roman" w:eastAsia="Times New Roman" w:hAnsi="Times New Roman"/>
+          <w:sz w:val="24"/>
+          <w:szCs w:val="24"/>
+          <w:lang w:val="en-US" w:eastAsia="es-ES"/>
+        </w:rPr>
+        <w:t>Valgrind</w:t>
+      </w:r>
+      <w:proofErr w:type="spellEnd"/>
+      <w:r>
+        <w:rPr>
+          <w:rFonts w:ascii="Times New Roman" w:eastAsia="Times New Roman" w:hAnsi="Times New Roman"/>
+          <w:sz w:val="24"/>
+          <w:szCs w:val="24"/>
+          <w:lang w:val="en-US" w:eastAsia="es-ES"/>
+        </w:rPr>
+        <w:t xml:space="preserve">, </w:t>
+      </w:r>
+      <w:proofErr w:type="spellStart"/>
+      <w:r>
+        <w:rPr>
+          <w:rFonts w:ascii="Times New Roman" w:eastAsia="Times New Roman" w:hAnsi="Times New Roman"/>
+          <w:sz w:val="24"/>
+          <w:szCs w:val="24"/>
+          <w:lang w:val="en-US" w:eastAsia="es-ES"/>
+        </w:rPr>
+        <w:t>Gnuplot</w:t>
+      </w:r>
+      <w:proofErr w:type="spellEnd"/>
+      <w:r>
+        <w:rPr>
+          <w:rFonts w:ascii="Times New Roman" w:eastAsia="Times New Roman" w:hAnsi="Times New Roman"/>
+          <w:sz w:val="24"/>
+          <w:szCs w:val="24"/>
+          <w:lang w:val="en-US" w:eastAsia="es-ES"/>
+        </w:rPr>
+        <w:t xml:space="preserve">, Sort, </w:t>
+      </w:r>
+      <w:proofErr w:type="spellStart"/>
+      <w:r>
+        <w:rPr>
+          <w:rFonts w:ascii="Times New Roman" w:eastAsia="Times New Roman" w:hAnsi="Times New Roman"/>
+          <w:sz w:val="24"/>
+          <w:szCs w:val="24"/>
+          <w:lang w:val="en-US" w:eastAsia="es-ES"/>
+        </w:rPr>
+        <w:t>uniq</w:t>
+      </w:r>
+      <w:proofErr w:type="spellEnd"/>
+      <w:r>
+        <w:rPr>
+          <w:rFonts w:ascii="Times New Roman" w:eastAsia="Times New Roman" w:hAnsi="Times New Roman"/>
+          <w:sz w:val="24"/>
+          <w:szCs w:val="24"/>
+          <w:lang w:val="en-US" w:eastAsia="es-ES"/>
+        </w:rPr>
+        <w:t xml:space="preserve">, </w:t>
+      </w:r>
+      <w:proofErr w:type="spellStart"/>
+      <w:r>
+        <w:rPr>
+          <w:rFonts w:ascii="Times New Roman" w:eastAsia="Times New Roman" w:hAnsi="Times New Roman"/>
+          <w:sz w:val="24"/>
+          <w:szCs w:val="24"/>
+          <w:lang w:val="en-US" w:eastAsia="es-ES"/>
+        </w:rPr>
+        <w:t>etc</w:t>
+      </w:r>
+      <w:proofErr w:type="spellEnd"/>
+      <w:r>
+        <w:rPr>
+          <w:rFonts w:ascii="Times New Roman" w:eastAsia="Times New Roman" w:hAnsi="Times New Roman"/>
+          <w:sz w:val="24"/>
+          <w:szCs w:val="24"/>
+          <w:lang w:val="en-US" w:eastAsia="es-ES"/>
+        </w:rPr>
+        <w:t xml:space="preserve">) and what methodologies and solutions for the </w:t>
+      </w:r>
+      <w:proofErr w:type="spellStart"/>
+      <w:r>
+        <w:rPr>
+          <w:rFonts w:ascii="Times New Roman" w:eastAsia="Times New Roman" w:hAnsi="Times New Roman"/>
+          <w:sz w:val="24"/>
+          <w:szCs w:val="24"/>
+          <w:lang w:val="en-US" w:eastAsia="es-ES"/>
+        </w:rPr>
+        <w:t>problemas</w:t>
+      </w:r>
+      <w:proofErr w:type="spellEnd"/>
+      <w:r>
+        <w:rPr>
+          <w:rFonts w:ascii="Times New Roman" w:eastAsia="Times New Roman" w:hAnsi="Times New Roman"/>
+          <w:sz w:val="24"/>
+          <w:szCs w:val="24"/>
+          <w:lang w:val="en-US" w:eastAsia="es-ES"/>
+        </w:rPr>
+        <w:t xml:space="preserve"> you have used for each </w:t>
       </w:r>
       <w:r>
         <w:rPr>
@@ -4471,14 +5402,6 @@
     <w:p>
       <w:pPr>
         <w:spacing w:before="280" w:after="280" w:line="240" w:lineRule="auto"/>
-        <w:rPr>
-          <w:lang w:val="en-US"/>
-        </w:rPr>
-      </w:pPr>
-    </w:p>
-    <w:p>
-      <w:pPr>
-        <w:spacing w:before="280" w:after="280" w:line="240" w:lineRule="auto"/>
         <w:ind w:firstLine="708"/>
         <w:rPr>
           <w:lang w:val="en-US"/>
@@ -4581,7 +5504,17 @@
           <w:szCs w:val="24"/>
           <w:lang w:val="en-US" w:eastAsia="es-ES"/>
         </w:rPr>
-        <w:t>Plot comparing the average number of BOs of the binary and auto-organized linear search (for n_</w:t>
+        <w:t xml:space="preserve">Plot comparing the average number of BOs of the binary and auto-organized linear search (for </w:t>
+      </w:r>
+      <w:proofErr w:type="spellStart"/>
+      <w:r>
+        <w:rPr>
+          <w:rFonts w:ascii="Times New Roman" w:eastAsia="Times New Roman" w:hAnsi="Times New Roman"/>
+          <w:sz w:val="24"/>
+          <w:szCs w:val="24"/>
+          <w:lang w:val="en-US" w:eastAsia="es-ES"/>
+        </w:rPr>
+        <w:t>n_</w:t>
       </w:r>
       <w:r>
         <w:rPr>
@@ -4592,6 +5525,7 @@
         </w:rPr>
         <w:t>times</w:t>
       </w:r>
+      <w:proofErr w:type="spellEnd"/>
       <w:r>
         <w:rPr>
           <w:rFonts w:ascii="Times New Roman" w:eastAsia="Times New Roman" w:hAnsi="Times New Roman"/>
@@ -4654,7 +5588,17 @@
           <w:szCs w:val="24"/>
           <w:lang w:val="en-US" w:eastAsia="es-ES"/>
         </w:rPr>
-        <w:t xml:space="preserve"> number of BOs of the binary and auto-organized linear search (for n_</w:t>
+        <w:t xml:space="preserve"> number of BOs of the binary and auto-organized linear search (for </w:t>
+      </w:r>
+      <w:proofErr w:type="spellStart"/>
+      <w:r>
+        <w:rPr>
+          <w:rFonts w:ascii="Times New Roman" w:eastAsia="Times New Roman" w:hAnsi="Times New Roman"/>
+          <w:sz w:val="24"/>
+          <w:szCs w:val="24"/>
+          <w:lang w:val="en-US" w:eastAsia="es-ES"/>
+        </w:rPr>
+        <w:t>n_</w:t>
       </w:r>
       <w:r>
         <w:rPr>
@@ -4665,6 +5609,7 @@
         </w:rPr>
         <w:t>times</w:t>
       </w:r>
+      <w:proofErr w:type="spellEnd"/>
       <w:r>
         <w:rPr>
           <w:rFonts w:ascii="Times New Roman" w:eastAsia="Times New Roman" w:hAnsi="Times New Roman"/>
@@ -4718,7 +5663,17 @@
           <w:szCs w:val="24"/>
           <w:lang w:val="en-US" w:eastAsia="es-ES"/>
         </w:rPr>
-        <w:t xml:space="preserve"> number of BOs of the binary and auto-organized linear search (for n_</w:t>
+        <w:t xml:space="preserve"> number of BOs of the binary and auto-organized linear search (for </w:t>
+      </w:r>
+      <w:proofErr w:type="spellStart"/>
+      <w:r>
+        <w:rPr>
+          <w:rFonts w:ascii="Times New Roman" w:eastAsia="Times New Roman" w:hAnsi="Times New Roman"/>
+          <w:sz w:val="24"/>
+          <w:szCs w:val="24"/>
+          <w:lang w:val="en-US" w:eastAsia="es-ES"/>
+        </w:rPr>
+        <w:t>n_</w:t>
       </w:r>
       <w:r>
         <w:rPr>
@@ -4729,6 +5684,7 @@
         </w:rPr>
         <w:t>times</w:t>
       </w:r>
+      <w:proofErr w:type="spellEnd"/>
       <w:r>
         <w:rPr>
           <w:rFonts w:ascii="Times New Roman" w:eastAsia="Times New Roman" w:hAnsi="Times New Roman"/>
@@ -4791,7 +5747,17 @@
           <w:szCs w:val="24"/>
           <w:lang w:val="en-US" w:eastAsia="es-ES"/>
         </w:rPr>
-        <w:t xml:space="preserve"> the binary and auto-organized linear search (for n_</w:t>
+        <w:t xml:space="preserve"> the binary and auto-organized linear search (for </w:t>
+      </w:r>
+      <w:proofErr w:type="spellStart"/>
+      <w:r>
+        <w:rPr>
+          <w:rFonts w:ascii="Times New Roman" w:eastAsia="Times New Roman" w:hAnsi="Times New Roman"/>
+          <w:sz w:val="24"/>
+          <w:szCs w:val="24"/>
+          <w:lang w:val="en-US" w:eastAsia="es-ES"/>
+        </w:rPr>
+        <w:t>n_</w:t>
       </w:r>
       <w:r>
         <w:rPr>
@@ -4802,6 +5768,7 @@
         </w:rPr>
         <w:t>times</w:t>
       </w:r>
+      <w:proofErr w:type="spellEnd"/>
       <w:r>
         <w:rPr>
           <w:rFonts w:ascii="Times New Roman" w:eastAsia="Times New Roman" w:hAnsi="Times New Roman"/>
@@ -4833,6 +5800,14 @@
     <w:p>
       <w:pPr>
         <w:spacing w:before="100" w:beforeAutospacing="1" w:after="100" w:afterAutospacing="1" w:line="240" w:lineRule="auto"/>
+        <w:rPr>
+          <w:rFonts w:ascii="Times New Roman" w:eastAsia="Times New Roman" w:hAnsi="Times New Roman"/>
+          <w:sz w:val="24"/>
+          <w:szCs w:val="24"/>
+          <w:lang w:val="en-US" w:eastAsia="es-ES"/>
+        </w:rPr>
+      </w:pPr>
+      <w:r>
         <w:rPr>
           <w:rFonts w:ascii="Times New Roman" w:eastAsia="Times New Roman" w:hAnsi="Times New Roman"/>
           <w:b/>
@@ -4840,36 +5815,7 @@
           <w:szCs w:val="28"/>
           <w:lang w:val="en-US" w:eastAsia="es-ES"/>
         </w:rPr>
-      </w:pPr>
-      <w:r>
-        <w:rPr>
-          <w:rFonts w:ascii="Times New Roman" w:eastAsia="Times New Roman" w:hAnsi="Times New Roman"/>
-          <w:b/>
-          <w:sz w:val="28"/>
-          <w:szCs w:val="28"/>
-          <w:lang w:val="en-US" w:eastAsia="es-ES"/>
-        </w:rPr>
         <w:t>5. Response to the theoretical questions.</w:t>
-      </w:r>
-    </w:p>
-    <w:p>
-      <w:pPr>
-        <w:spacing w:before="100" w:beforeAutospacing="1" w:after="100" w:afterAutospacing="1" w:line="240" w:lineRule="auto"/>
-        <w:rPr>
-          <w:rFonts w:ascii="Times New Roman" w:eastAsia="Times New Roman" w:hAnsi="Times New Roman"/>
-          <w:sz w:val="24"/>
-          <w:szCs w:val="24"/>
-          <w:lang w:val="en-US" w:eastAsia="es-ES"/>
-        </w:rPr>
-      </w:pPr>
-      <w:r>
-        <w:rPr>
-          <w:rFonts w:ascii="Times New Roman" w:eastAsia="Times New Roman" w:hAnsi="Times New Roman"/>
-          <w:sz w:val="24"/>
-          <w:szCs w:val="24"/>
-          <w:lang w:val="en-US" w:eastAsia="es-ES"/>
-        </w:rPr>
-        <w:t>Here, you answer the theoretical questions.</w:t>
       </w:r>
     </w:p>
     <w:p>
@@ -4902,7 +5848,55 @@
           <w:szCs w:val="24"/>
           <w:lang w:val="en-US" w:eastAsia="es-ES"/>
         </w:rPr>
-        <w:t>Which is the basic operation of lin search, bin search and lin auto search?</w:t>
+        <w:t xml:space="preserve">Which is the basic operation of </w:t>
+      </w:r>
+      <w:proofErr w:type="spellStart"/>
+      <w:r>
+        <w:rPr>
+          <w:rFonts w:ascii="Times New Roman" w:eastAsia="Times New Roman" w:hAnsi="Times New Roman"/>
+          <w:i/>
+          <w:iCs/>
+          <w:sz w:val="24"/>
+          <w:szCs w:val="24"/>
+          <w:lang w:val="en-US" w:eastAsia="es-ES"/>
+        </w:rPr>
+        <w:t>lin</w:t>
+      </w:r>
+      <w:proofErr w:type="spellEnd"/>
+      <w:r>
+        <w:rPr>
+          <w:rFonts w:ascii="Times New Roman" w:eastAsia="Times New Roman" w:hAnsi="Times New Roman"/>
+          <w:i/>
+          <w:iCs/>
+          <w:sz w:val="24"/>
+          <w:szCs w:val="24"/>
+          <w:lang w:val="en-US" w:eastAsia="es-ES"/>
+        </w:rPr>
+        <w:t xml:space="preserve"> search, bin search and </w:t>
+      </w:r>
+      <w:proofErr w:type="spellStart"/>
+      <w:r>
+        <w:rPr>
+          <w:rFonts w:ascii="Times New Roman" w:eastAsia="Times New Roman" w:hAnsi="Times New Roman"/>
+          <w:i/>
+          <w:iCs/>
+          <w:sz w:val="24"/>
+          <w:szCs w:val="24"/>
+          <w:lang w:val="en-US" w:eastAsia="es-ES"/>
+        </w:rPr>
+        <w:t>lin</w:t>
+      </w:r>
+      <w:proofErr w:type="spellEnd"/>
+      <w:r>
+        <w:rPr>
+          <w:rFonts w:ascii="Times New Roman" w:eastAsia="Times New Roman" w:hAnsi="Times New Roman"/>
+          <w:i/>
+          <w:iCs/>
+          <w:sz w:val="24"/>
+          <w:szCs w:val="24"/>
+          <w:lang w:val="en-US" w:eastAsia="es-ES"/>
+        </w:rPr>
+        <w:t xml:space="preserve"> auto search?</w:t>
       </w:r>
     </w:p>
     <w:p>
@@ -4984,7 +5978,27 @@
           <w:szCs w:val="20"/>
           <w:lang w:val="en-US"/>
         </w:rPr>
-        <w:t xml:space="preserve"> (table[i] == key)</w:t>
+        <w:t xml:space="preserve"> (table[</w:t>
+      </w:r>
+      <w:proofErr w:type="spellStart"/>
+      <w:r>
+        <w:rPr>
+          <w:color w:val="333333"/>
+          <w:sz w:val="20"/>
+          <w:szCs w:val="20"/>
+          <w:lang w:val="en-US"/>
+        </w:rPr>
+        <w:t>i</w:t>
+      </w:r>
+      <w:proofErr w:type="spellEnd"/>
+      <w:r>
+        <w:rPr>
+          <w:color w:val="333333"/>
+          <w:sz w:val="20"/>
+          <w:szCs w:val="20"/>
+          <w:lang w:val="en-US"/>
+        </w:rPr>
+        <w:t>] == key)</w:t>
       </w:r>
     </w:p>
     <w:p>
@@ -5057,8 +6071,9 @@
           <w:szCs w:val="24"/>
           <w:lang w:val="en-US"/>
         </w:rPr>
-        <w:t>Give the execution times, in terms of the input size n for the worst WSS(n) and best BSS(n) cases of bin search and lin search. Use the asymptotic notation (O,</w:t>
-      </w:r>
+        <w:t xml:space="preserve">Give the execution times, in terms of the input size n for the worst WSS(n) and best BSS(n) cases of bin search and </w:t>
+      </w:r>
+      <w:proofErr w:type="spellStart"/>
       <w:r>
         <w:rPr>
           <w:rFonts w:ascii="Times New Roman" w:hAnsi="Times New Roman"/>
@@ -5066,9 +6081,11 @@
           <w:iCs/>
           <w:sz w:val="24"/>
           <w:szCs w:val="24"/>
-        </w:rPr>
-        <w:t>Θ</w:t>
-      </w:r>
+          <w:lang w:val="en-US"/>
+        </w:rPr>
+        <w:t>lin</w:t>
+      </w:r>
+      <w:proofErr w:type="spellEnd"/>
       <w:r>
         <w:rPr>
           <w:rFonts w:ascii="Times New Roman" w:hAnsi="Times New Roman"/>
@@ -5078,7 +6095,52 @@
           <w:szCs w:val="24"/>
           <w:lang w:val="en-US"/>
         </w:rPr>
-        <w:t>,o,Ω,etc) as long as you can.</w:t>
+        <w:t xml:space="preserve"> search. Use the asymptotic notation (O,</w:t>
+      </w:r>
+      <w:r>
+        <w:rPr>
+          <w:rFonts w:ascii="Times New Roman" w:hAnsi="Times New Roman"/>
+          <w:i/>
+          <w:iCs/>
+          <w:sz w:val="24"/>
+          <w:szCs w:val="24"/>
+        </w:rPr>
+        <w:t>Θ</w:t>
+      </w:r>
+      <w:r>
+        <w:rPr>
+          <w:rFonts w:ascii="Times New Roman" w:hAnsi="Times New Roman"/>
+          <w:i/>
+          <w:iCs/>
+          <w:sz w:val="24"/>
+          <w:szCs w:val="24"/>
+          <w:lang w:val="en-US"/>
+        </w:rPr>
+        <w:t>,o,Ω,</w:t>
+      </w:r>
+      <w:proofErr w:type="spellStart"/>
+      <w:r>
+        <w:rPr>
+          <w:rFonts w:ascii="Times New Roman" w:hAnsi="Times New Roman"/>
+          <w:i/>
+          <w:iCs/>
+          <w:sz w:val="24"/>
+          <w:szCs w:val="24"/>
+          <w:lang w:val="en-US"/>
+        </w:rPr>
+        <w:t>etc</w:t>
+      </w:r>
+      <w:proofErr w:type="spellEnd"/>
+      <w:r>
+        <w:rPr>
+          <w:rFonts w:ascii="Times New Roman" w:hAnsi="Times New Roman"/>
+          <w:i/>
+          <w:iCs/>
+          <w:sz w:val="24"/>
+          <w:szCs w:val="24"/>
+          <w:lang w:val="en-US"/>
+        </w:rPr>
+        <w:t>) as long as you can.</w:t>
       </w:r>
     </w:p>
     <w:p>
@@ -5282,17 +6344,7 @@
           <w:szCs w:val="24"/>
           <w:lang w:val="en-US" w:eastAsia="es-ES"/>
         </w:rPr>
-        <w:t xml:space="preserve"> In each iteration of the algorithm we divide the table and we check the middle element of that division, so given a table with size n, the maximum </w:t>
-      </w:r>
-      <w:r>
-        <w:rPr>
-          <w:rFonts w:ascii="Times New Roman" w:eastAsia="Times New Roman" w:hAnsi="Times New Roman"/>
-          <w:sz w:val="24"/>
-          <w:szCs w:val="24"/>
-          <w:lang w:val="en-US" w:eastAsia="es-ES"/>
-        </w:rPr>
-        <w:lastRenderedPageBreak/>
-        <w:t xml:space="preserve">times we can divide the table </w:t>
+        <w:t xml:space="preserve"> In each iteration of the algorithm we divide the table and we check the middle element of that division, so given a table with size n, the maximum times we can divide the table </w:t>
       </w:r>
       <w:r>
         <w:rPr>
@@ -5874,8 +6926,9 @@
           <w:szCs w:val="24"/>
           <w:lang w:val="en-US" w:eastAsia="es-ES"/>
         </w:rPr>
-        <w:t>When lin auto search and the given not-uniform key distribution are used, how does it vary the position of the</w:t>
-      </w:r>
+        <w:t xml:space="preserve">When </w:t>
+      </w:r>
+      <w:proofErr w:type="spellStart"/>
       <w:r>
         <w:rPr>
           <w:rFonts w:ascii="Times New Roman" w:eastAsia="Times New Roman" w:hAnsi="Times New Roman"/>
@@ -5885,8 +6938,9 @@
           <w:szCs w:val="24"/>
           <w:lang w:val="en-US" w:eastAsia="es-ES"/>
         </w:rPr>
-        <w:t xml:space="preserve"> </w:t>
-      </w:r>
+        <w:t>lin</w:t>
+      </w:r>
+      <w:proofErr w:type="spellEnd"/>
       <w:r>
         <w:rPr>
           <w:rFonts w:ascii="Times New Roman" w:eastAsia="Times New Roman" w:hAnsi="Times New Roman"/>
@@ -5896,6 +6950,28 @@
           <w:szCs w:val="24"/>
           <w:lang w:val="en-US" w:eastAsia="es-ES"/>
         </w:rPr>
+        <w:t xml:space="preserve"> auto search and the given not-uniform key distribution are used, how does it vary the position of the</w:t>
+      </w:r>
+      <w:r>
+        <w:rPr>
+          <w:rFonts w:ascii="Times New Roman" w:eastAsia="Times New Roman" w:hAnsi="Times New Roman"/>
+          <w:i/>
+          <w:iCs/>
+          <w:sz w:val="24"/>
+          <w:szCs w:val="24"/>
+          <w:lang w:val="en-US" w:eastAsia="es-ES"/>
+        </w:rPr>
+        <w:t xml:space="preserve"> </w:t>
+      </w:r>
+      <w:r>
+        <w:rPr>
+          <w:rFonts w:ascii="Times New Roman" w:eastAsia="Times New Roman" w:hAnsi="Times New Roman"/>
+          <w:i/>
+          <w:iCs/>
+          <w:sz w:val="24"/>
+          <w:szCs w:val="24"/>
+          <w:lang w:val="en-US" w:eastAsia="es-ES"/>
+        </w:rPr>
         <w:t>elements in the list of keys as long as the number of searches increases?</w:t>
       </w:r>
     </w:p>
@@ -5946,6 +7022,7 @@
         </w:rPr>
         <w:t xml:space="preserve">with numbers going from 1 to N (not sorted), using </w:t>
       </w:r>
+      <w:proofErr w:type="spellStart"/>
       <w:r>
         <w:rPr>
           <w:rFonts w:ascii="Times New Roman" w:eastAsia="Times New Roman" w:hAnsi="Times New Roman"/>
@@ -5957,6 +7034,7 @@
         </w:rPr>
         <w:t>lin</w:t>
       </w:r>
+      <w:proofErr w:type="spellEnd"/>
       <w:r>
         <w:rPr>
           <w:rFonts w:ascii="Times New Roman" w:eastAsia="Times New Roman" w:hAnsi="Times New Roman"/>
@@ -6141,7 +7219,31 @@
           <w:szCs w:val="24"/>
           <w:lang w:val="en-US" w:eastAsia="es-ES"/>
         </w:rPr>
-        <w:t>Which is the average execution time of lin auto search as a function of the number of elements in the dictionary n</w:t>
+        <w:t xml:space="preserve">Which is the average execution time of </w:t>
+      </w:r>
+      <w:proofErr w:type="spellStart"/>
+      <w:r>
+        <w:rPr>
+          <w:rFonts w:ascii="Times New Roman" w:eastAsia="Times New Roman" w:hAnsi="Times New Roman"/>
+          <w:i/>
+          <w:iCs/>
+          <w:sz w:val="24"/>
+          <w:szCs w:val="24"/>
+          <w:lang w:val="en-US" w:eastAsia="es-ES"/>
+        </w:rPr>
+        <w:t>lin</w:t>
+      </w:r>
+      <w:proofErr w:type="spellEnd"/>
+      <w:r>
+        <w:rPr>
+          <w:rFonts w:ascii="Times New Roman" w:eastAsia="Times New Roman" w:hAnsi="Times New Roman"/>
+          <w:i/>
+          <w:iCs/>
+          <w:sz w:val="24"/>
+          <w:szCs w:val="24"/>
+          <w:lang w:val="en-US" w:eastAsia="es-ES"/>
+        </w:rPr>
+        <w:t xml:space="preserve"> auto search as a function of the number of elements in the dictionary n</w:t>
       </w:r>
       <w:r>
         <w:rPr>
@@ -6333,16 +7435,7 @@
           <w:iCs/>
           <w:lang w:val="en-US"/>
         </w:rPr>
-        <w:t>Justify as formally as you can the correction (in other words, why it searches well) of the bin search algorithm</w:t>
-      </w:r>
-      <w:r>
-        <w:rPr>
-          <w:rFonts w:ascii="Times New Roman" w:hAnsi="Times New Roman"/>
-          <w:i/>
-          <w:iCs/>
-          <w:lang w:val="en-US"/>
-        </w:rPr>
-        <w:t>.</w:t>
+        <w:t>Justify as formally as you can the correction (in other words, why it searches well) of the bin search algorithm.</w:t>
       </w:r>
     </w:p>
     <w:p>
@@ -6480,16 +7573,7 @@
               <w:szCs w:val="24"/>
               <w:lang w:val="en-US" w:eastAsia="es-ES"/>
             </w:rPr>
-            <m:t>, we know that</m:t>
-          </m:r>
-          <m:r>
-            <w:rPr>
-              <w:rFonts w:ascii="Cambria Math" w:eastAsia="Times New Roman" w:hAnsi="Cambria Math"/>
-              <w:sz w:val="24"/>
-              <w:szCs w:val="24"/>
-              <w:lang w:val="en-US" w:eastAsia="es-ES"/>
-            </w:rPr>
-            <m:t>:</m:t>
+            <m:t>, we know that:</m:t>
           </m:r>
         </m:oMath>
       </m:oMathPara>
@@ -6620,7 +7704,7 @@
             <w:szCs w:val="24"/>
             <w:lang w:val="en-US" w:eastAsia="es-ES"/>
           </w:rPr>
-          <m:t>|</m:t>
+          <m:t>|i</m:t>
         </m:r>
         <m:r>
           <w:rPr>
@@ -6629,7 +7713,16 @@
             <w:szCs w:val="24"/>
             <w:lang w:val="en-US" w:eastAsia="es-ES"/>
           </w:rPr>
-          <m:t xml:space="preserve">i≤N  </m:t>
+          <m:t>&lt;</m:t>
+        </m:r>
+        <m:r>
+          <w:rPr>
+            <w:rFonts w:ascii="Cambria Math" w:eastAsia="Times New Roman" w:hAnsi="Cambria Math"/>
+            <w:sz w:val="24"/>
+            <w:szCs w:val="24"/>
+            <w:lang w:val="en-US" w:eastAsia="es-ES"/>
+          </w:rPr>
+          <m:t xml:space="preserve">N  </m:t>
         </m:r>
         <m:r>
           <m:rPr>
@@ -6652,7 +7745,16 @@
             <w:szCs w:val="24"/>
             <w:lang w:val="en-US" w:eastAsia="es-ES"/>
           </w:rPr>
-          <m:t>i&gt;0</m:t>
+          <m:t>i&gt;</m:t>
+        </m:r>
+        <m:r>
+          <w:rPr>
+            <w:rFonts w:ascii="Cambria Math" w:eastAsia="Times New Roman" w:hAnsi="Cambria Math"/>
+            <w:sz w:val="24"/>
+            <w:szCs w:val="24"/>
+            <w:lang w:val="en-US" w:eastAsia="es-ES"/>
+          </w:rPr>
+          <m:t>1</m:t>
         </m:r>
         <m:r>
           <w:rPr>
@@ -6741,43 +7843,7 @@
             <w:szCs w:val="24"/>
             <w:lang w:val="en-US" w:eastAsia="es-ES"/>
           </w:rPr>
-          <m:t xml:space="preserve">if </m:t>
-        </m:r>
-        <m:r>
-          <w:rPr>
-            <w:rFonts w:ascii="Cambria Math" w:eastAsia="Times New Roman" w:hAnsi="Cambria Math"/>
-            <w:sz w:val="24"/>
-            <w:szCs w:val="24"/>
-            <w:lang w:val="en-US" w:eastAsia="es-ES"/>
-          </w:rPr>
-          <m:t>k</m:t>
-        </m:r>
-        <m:r>
-          <w:rPr>
-            <w:rFonts w:ascii="Cambria Math" w:eastAsia="Times New Roman" w:hAnsi="Cambria Math"/>
-            <w:sz w:val="24"/>
-            <w:szCs w:val="24"/>
-            <w:lang w:val="en-US" w:eastAsia="es-ES"/>
-          </w:rPr>
-          <m:t>&lt;</m:t>
-        </m:r>
-        <m:r>
-          <w:rPr>
-            <w:rFonts w:ascii="Cambria Math" w:eastAsia="Times New Roman" w:hAnsi="Cambria Math"/>
-            <w:sz w:val="24"/>
-            <w:szCs w:val="24"/>
-            <w:lang w:val="en-US" w:eastAsia="es-ES"/>
-          </w:rPr>
-          <m:t>T</m:t>
-        </m:r>
-        <m:r>
-          <w:rPr>
-            <w:rFonts w:ascii="Cambria Math" w:eastAsia="Times New Roman" w:hAnsi="Cambria Math"/>
-            <w:sz w:val="24"/>
-            <w:szCs w:val="24"/>
-            <w:lang w:val="en-US" w:eastAsia="es-ES"/>
-          </w:rPr>
-          <m:t>(</m:t>
+          <m:t>if k&lt;T(</m:t>
         </m:r>
         <m:d>
           <m:dPr>
@@ -6907,7 +7973,6 @@
           <w:szCs w:val="24"/>
           <w:lang w:val="en-US" w:eastAsia="es-ES"/>
         </w:rPr>
-        <w:lastRenderedPageBreak/>
         <w:t xml:space="preserve">In case that </w:t>
       </w:r>
       <m:oMath>
@@ -6918,118 +7983,7 @@
             <w:szCs w:val="24"/>
             <w:lang w:val="en-US" w:eastAsia="es-ES"/>
           </w:rPr>
-          <m:t xml:space="preserve">k&gt; </m:t>
-        </m:r>
-        <m:r>
-          <w:rPr>
-            <w:rFonts w:ascii="Cambria Math" w:eastAsia="Times New Roman" w:hAnsi="Cambria Math"/>
-            <w:sz w:val="24"/>
-            <w:szCs w:val="24"/>
-            <w:lang w:val="en-US" w:eastAsia="es-ES"/>
-          </w:rPr>
-          <m:t>T(</m:t>
-        </m:r>
-        <m:d>
-          <m:dPr>
-            <m:begChr m:val="⌊"/>
-            <m:endChr m:val="⌋"/>
-            <m:ctrlPr>
-              <w:rPr>
-                <w:rFonts w:ascii="Cambria Math" w:eastAsia="Times New Roman" w:hAnsi="Cambria Math"/>
-                <w:i/>
-                <w:sz w:val="24"/>
-                <w:szCs w:val="24"/>
-                <w:lang w:val="en-US" w:eastAsia="es-ES"/>
-              </w:rPr>
-            </m:ctrlPr>
-          </m:dPr>
-          <m:e>
-            <m:r>
-              <w:rPr>
-                <w:rFonts w:ascii="Cambria Math" w:eastAsia="Times New Roman" w:hAnsi="Cambria Math"/>
-                <w:sz w:val="24"/>
-                <w:szCs w:val="24"/>
-                <w:lang w:val="en-US" w:eastAsia="es-ES"/>
-              </w:rPr>
-              <m:t>N</m:t>
-            </m:r>
-            <m:r>
-              <w:rPr>
-                <w:rFonts w:ascii="Cambria Math" w:eastAsia="Times New Roman" w:hAnsi="Cambria Math"/>
-                <w:sz w:val="24"/>
-                <w:szCs w:val="24"/>
-                <w:lang w:val="en-US" w:eastAsia="es-ES"/>
-              </w:rPr>
-              <m:t>/2</m:t>
-            </m:r>
-          </m:e>
-        </m:d>
-        <m:r>
-          <w:rPr>
-            <w:rFonts w:ascii="Cambria Math" w:eastAsia="Times New Roman" w:hAnsi="Cambria Math"/>
-            <w:sz w:val="24"/>
-            <w:szCs w:val="24"/>
-            <w:lang w:val="en-US" w:eastAsia="es-ES"/>
-          </w:rPr>
-          <m:t>)</m:t>
-        </m:r>
-      </m:oMath>
-      <w:r>
-        <w:rPr>
-          <w:rFonts w:ascii="Times New Roman" w:eastAsia="Times New Roman" w:hAnsi="Times New Roman"/>
-          <w:sz w:val="24"/>
-          <w:szCs w:val="24"/>
-          <w:lang w:val="en-US" w:eastAsia="es-ES"/>
-        </w:rPr>
-        <w:t xml:space="preserve"> </w:t>
-      </w:r>
-      <w:r>
-        <w:rPr>
-          <w:rFonts w:ascii="Times New Roman" w:eastAsia="Times New Roman" w:hAnsi="Times New Roman"/>
-          <w:sz w:val="24"/>
-          <w:szCs w:val="24"/>
-          <w:lang w:val="en-US" w:eastAsia="es-ES"/>
-        </w:rPr>
-        <w:t>, we would look in the second half of the table.</w:t>
-      </w:r>
-    </w:p>
-    <w:p>
-      <w:pPr>
-        <w:spacing w:before="100" w:beforeAutospacing="1" w:after="100" w:afterAutospacing="1" w:line="240" w:lineRule="auto"/>
-        <w:rPr>
-          <w:rFonts w:ascii="Times New Roman" w:eastAsia="Times New Roman" w:hAnsi="Times New Roman"/>
-          <w:sz w:val="24"/>
-          <w:szCs w:val="24"/>
-          <w:lang w:val="en-US" w:eastAsia="es-ES"/>
-        </w:rPr>
-      </w:pPr>
-      <m:oMath>
-        <m:r>
-          <w:rPr>
-            <w:rFonts w:ascii="Cambria Math" w:eastAsia="Times New Roman" w:hAnsi="Cambria Math"/>
-            <w:sz w:val="24"/>
-            <w:szCs w:val="24"/>
-            <w:lang w:val="en-US" w:eastAsia="es-ES"/>
-          </w:rPr>
-          <m:t xml:space="preserve">If </m:t>
-        </m:r>
-        <m:r>
-          <w:rPr>
-            <w:rFonts w:ascii="Cambria Math" w:eastAsia="Times New Roman" w:hAnsi="Cambria Math"/>
-            <w:sz w:val="24"/>
-            <w:szCs w:val="24"/>
-            <w:lang w:val="en-US" w:eastAsia="es-ES"/>
-          </w:rPr>
-          <m:t>k</m:t>
-        </m:r>
-        <m:r>
-          <w:rPr>
-            <w:rFonts w:ascii="Cambria Math" w:eastAsia="Times New Roman" w:hAnsi="Cambria Math"/>
-            <w:sz w:val="24"/>
-            <w:szCs w:val="24"/>
-            <w:lang w:val="en-US" w:eastAsia="es-ES"/>
-          </w:rPr>
-          <m:t>=T(</m:t>
+          <m:t>k&gt; T(</m:t>
         </m:r>
         <m:d>
           <m:dPr>
@@ -7074,6 +8028,81 @@
           <w:szCs w:val="24"/>
           <w:lang w:val="en-US" w:eastAsia="es-ES"/>
         </w:rPr>
+        <w:t xml:space="preserve"> </w:t>
+      </w:r>
+      <w:r>
+        <w:rPr>
+          <w:rFonts w:ascii="Times New Roman" w:eastAsia="Times New Roman" w:hAnsi="Times New Roman"/>
+          <w:sz w:val="24"/>
+          <w:szCs w:val="24"/>
+          <w:lang w:val="en-US" w:eastAsia="es-ES"/>
+        </w:rPr>
+        <w:t>, we would look in the second half of the table.</w:t>
+      </w:r>
+    </w:p>
+    <w:p>
+      <w:pPr>
+        <w:spacing w:before="100" w:beforeAutospacing="1" w:after="100" w:afterAutospacing="1" w:line="240" w:lineRule="auto"/>
+        <w:rPr>
+          <w:rFonts w:ascii="Times New Roman" w:eastAsia="Times New Roman" w:hAnsi="Times New Roman"/>
+          <w:sz w:val="24"/>
+          <w:szCs w:val="24"/>
+          <w:lang w:val="en-US" w:eastAsia="es-ES"/>
+        </w:rPr>
+      </w:pPr>
+      <m:oMath>
+        <m:r>
+          <w:rPr>
+            <w:rFonts w:ascii="Cambria Math" w:eastAsia="Times New Roman" w:hAnsi="Cambria Math"/>
+            <w:sz w:val="24"/>
+            <w:szCs w:val="24"/>
+            <w:lang w:val="en-US" w:eastAsia="es-ES"/>
+          </w:rPr>
+          <m:t>If k=T(</m:t>
+        </m:r>
+        <m:d>
+          <m:dPr>
+            <m:begChr m:val="⌊"/>
+            <m:endChr m:val="⌋"/>
+            <m:ctrlPr>
+              <w:rPr>
+                <w:rFonts w:ascii="Cambria Math" w:eastAsia="Times New Roman" w:hAnsi="Cambria Math"/>
+                <w:i/>
+                <w:sz w:val="24"/>
+                <w:szCs w:val="24"/>
+                <w:lang w:val="en-US" w:eastAsia="es-ES"/>
+              </w:rPr>
+            </m:ctrlPr>
+          </m:dPr>
+          <m:e>
+            <m:r>
+              <w:rPr>
+                <w:rFonts w:ascii="Cambria Math" w:eastAsia="Times New Roman" w:hAnsi="Cambria Math"/>
+                <w:sz w:val="24"/>
+                <w:szCs w:val="24"/>
+                <w:lang w:val="en-US" w:eastAsia="es-ES"/>
+              </w:rPr>
+              <m:t>N/2</m:t>
+            </m:r>
+          </m:e>
+        </m:d>
+        <m:r>
+          <w:rPr>
+            <w:rFonts w:ascii="Cambria Math" w:eastAsia="Times New Roman" w:hAnsi="Cambria Math"/>
+            <w:sz w:val="24"/>
+            <w:szCs w:val="24"/>
+            <w:lang w:val="en-US" w:eastAsia="es-ES"/>
+          </w:rPr>
+          <m:t>)</m:t>
+        </m:r>
+      </m:oMath>
+      <w:r>
+        <w:rPr>
+          <w:rFonts w:ascii="Times New Roman" w:eastAsia="Times New Roman" w:hAnsi="Times New Roman"/>
+          <w:sz w:val="24"/>
+          <w:szCs w:val="24"/>
+          <w:lang w:val="en-US" w:eastAsia="es-ES"/>
+        </w:rPr>
         <w:t xml:space="preserve"> then we would have found the key</w:t>
       </w:r>
       <w:r>
@@ -7103,6 +8132,7 @@
           <w:szCs w:val="24"/>
           <w:lang w:val="en-US" w:eastAsia="es-ES"/>
         </w:rPr>
+        <w:lastRenderedPageBreak/>
         <w:t xml:space="preserve">The process of diving the table by 2 in each iteration is very powerful, </w:t>
       </w:r>
       <w:r>

</xml_diff>

<commit_message>
Added some img to the assignment
</commit_message>
<xml_diff>
--- a/P3/AA_Assignment3.docx
+++ b/P3/AA_Assignment3.docx
@@ -169,6 +169,7 @@
         <w:t xml:space="preserve">Kevin de la Coba Malam and Marcos </w:t>
       </w:r>
       <w:proofErr w:type="spellStart"/>
+      <w:proofErr w:type="gramStart"/>
       <w:r>
         <w:rPr>
           <w:rFonts w:ascii="Times New Roman" w:eastAsia="Times New Roman" w:hAnsi="Times New Roman"/>
@@ -186,7 +187,17 @@
           <w:szCs w:val="24"/>
           <w:lang w:val="en-US" w:eastAsia="es-ES"/>
         </w:rPr>
-        <w:t>,  1391.</w:t>
+        <w:t>,  1391</w:t>
+      </w:r>
+      <w:proofErr w:type="gramEnd"/>
+      <w:r>
+        <w:rPr>
+          <w:rFonts w:ascii="Times New Roman" w:eastAsia="Times New Roman" w:hAnsi="Times New Roman"/>
+          <w:sz w:val="24"/>
+          <w:szCs w:val="24"/>
+          <w:lang w:val="en-US" w:eastAsia="es-ES"/>
+        </w:rPr>
+        <w:t>.</w:t>
       </w:r>
     </w:p>
     <w:p>
@@ -986,7 +997,27 @@
           <w:szCs w:val="24"/>
           <w:lang w:val="en-US" w:eastAsia="es-ES"/>
         </w:rPr>
-        <w:t xml:space="preserve">using the programming language C. We also have to implement a </w:t>
+        <w:t xml:space="preserve">using the programming language C. We also </w:t>
+      </w:r>
+      <w:proofErr w:type="gramStart"/>
+      <w:r>
+        <w:rPr>
+          <w:rFonts w:ascii="Times New Roman" w:eastAsia="Times New Roman" w:hAnsi="Times New Roman"/>
+          <w:sz w:val="24"/>
+          <w:szCs w:val="24"/>
+          <w:lang w:val="en-US" w:eastAsia="es-ES"/>
+        </w:rPr>
+        <w:t>have to</w:t>
+      </w:r>
+      <w:proofErr w:type="gramEnd"/>
+      <w:r>
+        <w:rPr>
+          <w:rFonts w:ascii="Times New Roman" w:eastAsia="Times New Roman" w:hAnsi="Times New Roman"/>
+          <w:sz w:val="24"/>
+          <w:szCs w:val="24"/>
+          <w:lang w:val="en-US" w:eastAsia="es-ES"/>
+        </w:rPr>
+        <w:t xml:space="preserve"> implement a </w:t>
       </w:r>
       <w:r>
         <w:rPr>
@@ -1026,7 +1057,27 @@
           <w:szCs w:val="24"/>
           <w:lang w:val="en-US" w:eastAsia="es-ES"/>
         </w:rPr>
-        <w:t>Once the algorithms are implemented, we have to create functions which are going to test the performance of these algorithms and store the data related with this performance.</w:t>
+        <w:t xml:space="preserve">Once the algorithms are implemented, we </w:t>
+      </w:r>
+      <w:proofErr w:type="gramStart"/>
+      <w:r>
+        <w:rPr>
+          <w:rFonts w:ascii="Times New Roman" w:eastAsia="Times New Roman" w:hAnsi="Times New Roman"/>
+          <w:sz w:val="24"/>
+          <w:szCs w:val="24"/>
+          <w:lang w:val="en-US" w:eastAsia="es-ES"/>
+        </w:rPr>
+        <w:t>have to</w:t>
+      </w:r>
+      <w:proofErr w:type="gramEnd"/>
+      <w:r>
+        <w:rPr>
+          <w:rFonts w:ascii="Times New Roman" w:eastAsia="Times New Roman" w:hAnsi="Times New Roman"/>
+          <w:sz w:val="24"/>
+          <w:szCs w:val="24"/>
+          <w:lang w:val="en-US" w:eastAsia="es-ES"/>
+        </w:rPr>
+        <w:t xml:space="preserve"> create functions which are going to test the performance of these algorithms and store the data related with this performance.</w:t>
       </w:r>
     </w:p>
     <w:p>
@@ -1046,7 +1097,27 @@
           <w:szCs w:val="24"/>
           <w:lang w:val="en-US" w:eastAsia="es-ES"/>
         </w:rPr>
-        <w:t>The keys are going to be searched in dictionaries, this is going to be the data structure used in order to store our tables. We will implement some primitives to manage the content and the memory usage of the dictionary.</w:t>
+        <w:t xml:space="preserve">The keys are going to be searched in dictionaries, this is going to be the data structure used </w:t>
+      </w:r>
+      <w:proofErr w:type="gramStart"/>
+      <w:r>
+        <w:rPr>
+          <w:rFonts w:ascii="Times New Roman" w:eastAsia="Times New Roman" w:hAnsi="Times New Roman"/>
+          <w:sz w:val="24"/>
+          <w:szCs w:val="24"/>
+          <w:lang w:val="en-US" w:eastAsia="es-ES"/>
+        </w:rPr>
+        <w:t>in order to</w:t>
+      </w:r>
+      <w:proofErr w:type="gramEnd"/>
+      <w:r>
+        <w:rPr>
+          <w:rFonts w:ascii="Times New Roman" w:eastAsia="Times New Roman" w:hAnsi="Times New Roman"/>
+          <w:sz w:val="24"/>
+          <w:szCs w:val="24"/>
+          <w:lang w:val="en-US" w:eastAsia="es-ES"/>
+        </w:rPr>
+        <w:t xml:space="preserve"> store our tables. We will implement some primitives to manage the content and the memory usage of the dictionary.</w:t>
       </w:r>
     </w:p>
     <w:p>
@@ -1106,7 +1177,17 @@
           <w:szCs w:val="24"/>
           <w:lang w:val="en-US" w:eastAsia="es-ES"/>
         </w:rPr>
-        <w:t xml:space="preserve"> times. The second generator </w:t>
+        <w:t xml:space="preserve"> times. </w:t>
+      </w:r>
+      <w:proofErr w:type="gramStart"/>
+      <w:r>
+        <w:rPr>
+          <w:rFonts w:ascii="Times New Roman" w:eastAsia="Times New Roman" w:hAnsi="Times New Roman"/>
+          <w:sz w:val="24"/>
+          <w:szCs w:val="24"/>
+          <w:lang w:val="en-US" w:eastAsia="es-ES"/>
+        </w:rPr>
+        <w:t xml:space="preserve">The second generator </w:t>
       </w:r>
       <w:r>
         <w:rPr>
@@ -1126,7 +1207,17 @@
           <w:szCs w:val="24"/>
           <w:lang w:val="en-US" w:eastAsia="es-ES"/>
         </w:rPr>
-        <w:t>, creates keys in way which the smaller ones are more likely to appear than the bigger ones.</w:t>
+        <w:t>,</w:t>
+      </w:r>
+      <w:proofErr w:type="gramEnd"/>
+      <w:r>
+        <w:rPr>
+          <w:rFonts w:ascii="Times New Roman" w:eastAsia="Times New Roman" w:hAnsi="Times New Roman"/>
+          <w:sz w:val="24"/>
+          <w:szCs w:val="24"/>
+          <w:lang w:val="en-US" w:eastAsia="es-ES"/>
+        </w:rPr>
+        <w:t xml:space="preserve"> creates keys in way which the smaller ones are more likely to appear than the bigger ones.</w:t>
       </w:r>
     </w:p>
     <w:p>
@@ -1146,7 +1237,27 @@
           <w:szCs w:val="24"/>
           <w:lang w:val="en-US" w:eastAsia="es-ES"/>
         </w:rPr>
-        <w:t>Once we execute make in the terminal we would have the executables for exercise 1 and 2. In order to execute the</w:t>
+        <w:t xml:space="preserve">Once we execute make in the </w:t>
+      </w:r>
+      <w:proofErr w:type="gramStart"/>
+      <w:r>
+        <w:rPr>
+          <w:rFonts w:ascii="Times New Roman" w:eastAsia="Times New Roman" w:hAnsi="Times New Roman"/>
+          <w:sz w:val="24"/>
+          <w:szCs w:val="24"/>
+          <w:lang w:val="en-US" w:eastAsia="es-ES"/>
+        </w:rPr>
+        <w:t>terminal</w:t>
+      </w:r>
+      <w:proofErr w:type="gramEnd"/>
+      <w:r>
+        <w:rPr>
+          <w:rFonts w:ascii="Times New Roman" w:eastAsia="Times New Roman" w:hAnsi="Times New Roman"/>
+          <w:sz w:val="24"/>
+          <w:szCs w:val="24"/>
+          <w:lang w:val="en-US" w:eastAsia="es-ES"/>
+        </w:rPr>
+        <w:t xml:space="preserve"> we would have the executables for exercise 1 and 2. In order to execute the</w:t>
       </w:r>
       <w:r>
         <w:rPr>
@@ -1168,6 +1279,7 @@
           <w:lang w:val="en-US" w:eastAsia="es-ES"/>
         </w:rPr>
       </w:pPr>
+      <w:proofErr w:type="gramStart"/>
       <w:r>
         <w:rPr>
           <w:rFonts w:ascii="Courier New" w:eastAsia="Times New Roman" w:hAnsi="Courier New" w:cs="Courier New"/>
@@ -1175,8 +1287,9 @@
           <w:szCs w:val="18"/>
           <w:lang w:val="en-US" w:eastAsia="es-ES"/>
         </w:rPr>
-        <w:t>./exercise1 -size &lt;size&gt;</w:t>
-      </w:r>
+        <w:t>./</w:t>
+      </w:r>
+      <w:proofErr w:type="gramEnd"/>
       <w:r>
         <w:rPr>
           <w:rFonts w:ascii="Courier New" w:eastAsia="Times New Roman" w:hAnsi="Courier New" w:cs="Courier New"/>
@@ -1184,6 +1297,15 @@
           <w:szCs w:val="18"/>
           <w:lang w:val="en-US" w:eastAsia="es-ES"/>
         </w:rPr>
+        <w:t>exercise1 -size &lt;size&gt;</w:t>
+      </w:r>
+      <w:r>
+        <w:rPr>
+          <w:rFonts w:ascii="Courier New" w:eastAsia="Times New Roman" w:hAnsi="Courier New" w:cs="Courier New"/>
+          <w:sz w:val="18"/>
+          <w:szCs w:val="18"/>
+          <w:lang w:val="en-US" w:eastAsia="es-ES"/>
+        </w:rPr>
         <w:t xml:space="preserve"> -key &lt;key&gt;</w:t>
       </w:r>
     </w:p>
@@ -1204,7 +1326,27 @@
           <w:szCs w:val="24"/>
           <w:lang w:val="en-US" w:eastAsia="es-ES"/>
         </w:rPr>
-        <w:t>We just have to introduce the size and the key we want to look for</w:t>
+        <w:t xml:space="preserve">We just </w:t>
+      </w:r>
+      <w:proofErr w:type="gramStart"/>
+      <w:r>
+        <w:rPr>
+          <w:rFonts w:ascii="Times New Roman" w:eastAsia="Times New Roman" w:hAnsi="Times New Roman"/>
+          <w:sz w:val="24"/>
+          <w:szCs w:val="24"/>
+          <w:lang w:val="en-US" w:eastAsia="es-ES"/>
+        </w:rPr>
+        <w:t>have to</w:t>
+      </w:r>
+      <w:proofErr w:type="gramEnd"/>
+      <w:r>
+        <w:rPr>
+          <w:rFonts w:ascii="Times New Roman" w:eastAsia="Times New Roman" w:hAnsi="Times New Roman"/>
+          <w:sz w:val="24"/>
+          <w:szCs w:val="24"/>
+          <w:lang w:val="en-US" w:eastAsia="es-ES"/>
+        </w:rPr>
+        <w:t xml:space="preserve"> introduce the size and the key we want to look for</w:t>
       </w:r>
       <w:r>
         <w:rPr>
@@ -1264,7 +1406,27 @@
           <w:szCs w:val="18"/>
           <w:lang w:val="en-US" w:eastAsia="es-ES"/>
         </w:rPr>
-        <w:t xml:space="preserve">Done by: Kevin de la Coba and Marcos </w:t>
+        <w:t xml:space="preserve">Done </w:t>
+      </w:r>
+      <w:proofErr w:type="gramStart"/>
+      <w:r>
+        <w:rPr>
+          <w:rFonts w:ascii="Courier New" w:eastAsia="Times New Roman" w:hAnsi="Courier New" w:cs="Courier New"/>
+          <w:sz w:val="18"/>
+          <w:szCs w:val="18"/>
+          <w:lang w:val="en-US" w:eastAsia="es-ES"/>
+        </w:rPr>
+        <w:t>by:</w:t>
+      </w:r>
+      <w:proofErr w:type="gramEnd"/>
+      <w:r>
+        <w:rPr>
+          <w:rFonts w:ascii="Courier New" w:eastAsia="Times New Roman" w:hAnsi="Courier New" w:cs="Courier New"/>
+          <w:sz w:val="18"/>
+          <w:szCs w:val="18"/>
+          <w:lang w:val="en-US" w:eastAsia="es-ES"/>
+        </w:rPr>
+        <w:t xml:space="preserve"> Kevin de la Coba and Marcos </w:t>
       </w:r>
       <w:proofErr w:type="spellStart"/>
       <w:r>
@@ -1522,7 +1684,29 @@
           <w:szCs w:val="24"/>
           <w:lang w:val="en-US" w:eastAsia="es-ES"/>
         </w:rPr>
-        <w:t>For the exercise 2 we have to introduce this:</w:t>
+        <w:t xml:space="preserve">For the exercise 2 we </w:t>
+      </w:r>
+      <w:proofErr w:type="gramStart"/>
+      <w:r>
+        <w:rPr>
+          <w:rFonts w:ascii="Times New Roman" w:eastAsia="Times New Roman" w:hAnsi="Times New Roman"/>
+          <w:bCs/>
+          <w:sz w:val="24"/>
+          <w:szCs w:val="24"/>
+          <w:lang w:val="en-US" w:eastAsia="es-ES"/>
+        </w:rPr>
+        <w:t>have to</w:t>
+      </w:r>
+      <w:proofErr w:type="gramEnd"/>
+      <w:r>
+        <w:rPr>
+          <w:rFonts w:ascii="Times New Roman" w:eastAsia="Times New Roman" w:hAnsi="Times New Roman"/>
+          <w:bCs/>
+          <w:sz w:val="24"/>
+          <w:szCs w:val="24"/>
+          <w:lang w:val="en-US" w:eastAsia="es-ES"/>
+        </w:rPr>
+        <w:t xml:space="preserve"> introduce this:</w:t>
       </w:r>
     </w:p>
     <w:p>
@@ -1536,6 +1720,7 @@
           <w:lang w:eastAsia="es-ES"/>
         </w:rPr>
       </w:pPr>
+      <w:proofErr w:type="gramStart"/>
       <w:r>
         <w:rPr>
           <w:rFonts w:ascii="Courier New" w:eastAsia="Times New Roman" w:hAnsi="Courier New" w:cs="Courier New"/>
@@ -1544,7 +1729,18 @@
           <w:szCs w:val="18"/>
           <w:lang w:eastAsia="es-ES"/>
         </w:rPr>
-        <w:t>./exercise2 -</w:t>
+        <w:t>./</w:t>
+      </w:r>
+      <w:proofErr w:type="gramEnd"/>
+      <w:r>
+        <w:rPr>
+          <w:rFonts w:ascii="Courier New" w:eastAsia="Times New Roman" w:hAnsi="Courier New" w:cs="Courier New"/>
+          <w:bCs/>
+          <w:sz w:val="18"/>
+          <w:szCs w:val="18"/>
+          <w:lang w:eastAsia="es-ES"/>
+        </w:rPr>
+        <w:t>exercise2 -</w:t>
       </w:r>
       <w:proofErr w:type="spellStart"/>
       <w:r>
@@ -1824,7 +2020,23 @@
           <w:bCs/>
           <w:lang w:val="en-US" w:eastAsia="es-ES"/>
         </w:rPr>
-        <w:t xml:space="preserve">he previous command we will have of the information of the </w:t>
+        <w:t xml:space="preserve">he previous </w:t>
+      </w:r>
+      <w:r>
+        <w:rPr>
+          <w:rFonts w:ascii="Times New Roman" w:eastAsia="Times New Roman" w:hAnsi="Times New Roman"/>
+          <w:bCs/>
+          <w:lang w:val="en-US" w:eastAsia="es-ES"/>
+        </w:rPr>
+        <w:t>command,</w:t>
+      </w:r>
+      <w:r>
+        <w:rPr>
+          <w:rFonts w:ascii="Times New Roman" w:eastAsia="Times New Roman" w:hAnsi="Times New Roman"/>
+          <w:bCs/>
+          <w:lang w:val="en-US" w:eastAsia="es-ES"/>
+        </w:rPr>
+        <w:t xml:space="preserve"> we will have of the information of the </w:t>
       </w:r>
       <w:r>
         <w:rPr>
@@ -1951,7 +2163,29 @@
           <w:szCs w:val="18"/>
           <w:lang w:val="en-US" w:eastAsia="es-ES"/>
         </w:rPr>
-        <w:t xml:space="preserve">Done by: </w:t>
+        <w:t xml:space="preserve">Done </w:t>
+      </w:r>
+      <w:proofErr w:type="gramStart"/>
+      <w:r>
+        <w:rPr>
+          <w:rFonts w:ascii="Courier New" w:eastAsia="Times New Roman" w:hAnsi="Courier New" w:cs="Courier New"/>
+          <w:bCs/>
+          <w:sz w:val="18"/>
+          <w:szCs w:val="18"/>
+          <w:lang w:val="en-US" w:eastAsia="es-ES"/>
+        </w:rPr>
+        <w:t>by:</w:t>
+      </w:r>
+      <w:proofErr w:type="gramEnd"/>
+      <w:r>
+        <w:rPr>
+          <w:rFonts w:ascii="Courier New" w:eastAsia="Times New Roman" w:hAnsi="Courier New" w:cs="Courier New"/>
+          <w:bCs/>
+          <w:sz w:val="18"/>
+          <w:szCs w:val="18"/>
+          <w:lang w:val="en-US" w:eastAsia="es-ES"/>
+        </w:rPr>
+        <w:t xml:space="preserve"> </w:t>
       </w:r>
       <w:r>
         <w:rPr>
@@ -2147,7 +2381,27 @@
           <w:szCs w:val="24"/>
           <w:lang w:val="en-US" w:eastAsia="es-ES"/>
         </w:rPr>
-        <w:t>For this section we have to build the primitives for a given data structure:</w:t>
+        <w:t xml:space="preserve">For this section we </w:t>
+      </w:r>
+      <w:proofErr w:type="gramStart"/>
+      <w:r>
+        <w:rPr>
+          <w:rFonts w:ascii="Times New Roman" w:eastAsia="Times New Roman" w:hAnsi="Times New Roman"/>
+          <w:sz w:val="24"/>
+          <w:szCs w:val="24"/>
+          <w:lang w:val="en-US" w:eastAsia="es-ES"/>
+        </w:rPr>
+        <w:t>have to</w:t>
+      </w:r>
+      <w:proofErr w:type="gramEnd"/>
+      <w:r>
+        <w:rPr>
+          <w:rFonts w:ascii="Times New Roman" w:eastAsia="Times New Roman" w:hAnsi="Times New Roman"/>
+          <w:sz w:val="24"/>
+          <w:szCs w:val="24"/>
+          <w:lang w:val="en-US" w:eastAsia="es-ES"/>
+        </w:rPr>
+        <w:t xml:space="preserve"> build the primitives for a given data structure:</w:t>
       </w:r>
     </w:p>
     <w:p>
@@ -2457,7 +2711,18 @@
           <w:szCs w:val="18"/>
           <w:lang w:val="en-US" w:eastAsia="en-US"/>
         </w:rPr>
-        <w:t xml:space="preserve"> order;  </w:t>
+        <w:t xml:space="preserve"> </w:t>
+      </w:r>
+      <w:proofErr w:type="gramStart"/>
+      <w:r>
+        <w:rPr>
+          <w:rFonts w:ascii="Courier New" w:eastAsia="Times New Roman" w:hAnsi="Courier New" w:cs="Courier New"/>
+          <w:color w:val="333333"/>
+          <w:sz w:val="18"/>
+          <w:szCs w:val="18"/>
+          <w:lang w:val="en-US" w:eastAsia="en-US"/>
+        </w:rPr>
+        <w:t xml:space="preserve">order;  </w:t>
       </w:r>
       <w:r>
         <w:rPr>
@@ -2467,7 +2732,18 @@
           <w:szCs w:val="18"/>
           <w:lang w:val="en-US" w:eastAsia="en-US"/>
         </w:rPr>
-        <w:t>/* sorted or unsorted table */</w:t>
+        <w:t>/</w:t>
+      </w:r>
+      <w:proofErr w:type="gramEnd"/>
+      <w:r>
+        <w:rPr>
+          <w:rFonts w:ascii="Courier New" w:eastAsia="Times New Roman" w:hAnsi="Courier New" w:cs="Courier New"/>
+          <w:color w:val="888888"/>
+          <w:sz w:val="18"/>
+          <w:szCs w:val="18"/>
+          <w:lang w:val="en-US" w:eastAsia="en-US"/>
+        </w:rPr>
+        <w:t>* sorted or unsorted table */</w:t>
       </w:r>
     </w:p>
     <w:p>
@@ -2531,7 +2807,18 @@
           <w:szCs w:val="18"/>
           <w:lang w:val="en-US" w:eastAsia="en-US"/>
         </w:rPr>
-        <w:t xml:space="preserve"> *table;  </w:t>
+        <w:t xml:space="preserve"> *</w:t>
+      </w:r>
+      <w:proofErr w:type="gramStart"/>
+      <w:r>
+        <w:rPr>
+          <w:rFonts w:ascii="Courier New" w:eastAsia="Times New Roman" w:hAnsi="Courier New" w:cs="Courier New"/>
+          <w:color w:val="333333"/>
+          <w:sz w:val="18"/>
+          <w:szCs w:val="18"/>
+          <w:lang w:val="en-US" w:eastAsia="en-US"/>
+        </w:rPr>
+        <w:t xml:space="preserve">table;  </w:t>
       </w:r>
       <w:r>
         <w:rPr>
@@ -2541,7 +2828,18 @@
           <w:szCs w:val="18"/>
           <w:lang w:val="en-US" w:eastAsia="en-US"/>
         </w:rPr>
-        <w:t>/* data table */</w:t>
+        <w:t>/</w:t>
+      </w:r>
+      <w:proofErr w:type="gramEnd"/>
+      <w:r>
+        <w:rPr>
+          <w:rFonts w:ascii="Courier New" w:eastAsia="Times New Roman" w:hAnsi="Courier New" w:cs="Courier New"/>
+          <w:color w:val="888888"/>
+          <w:sz w:val="18"/>
+          <w:szCs w:val="18"/>
+          <w:lang w:val="en-US" w:eastAsia="en-US"/>
+        </w:rPr>
+        <w:t>* data table */</w:t>
       </w:r>
     </w:p>
     <w:p>
@@ -2583,8 +2881,20 @@
           <w:szCs w:val="18"/>
           <w:lang w:val="en-US" w:eastAsia="en-US"/>
         </w:rPr>
-        <w:t>} DICT, *PDICT;</w:t>
-      </w:r>
+        <w:t>} DICT, *</w:t>
+      </w:r>
+      <w:proofErr w:type="gramStart"/>
+      <w:r>
+        <w:rPr>
+          <w:rFonts w:ascii="Courier New" w:eastAsia="Times New Roman" w:hAnsi="Courier New" w:cs="Courier New"/>
+          <w:color w:val="333333"/>
+          <w:sz w:val="18"/>
+          <w:szCs w:val="18"/>
+          <w:lang w:val="en-US" w:eastAsia="en-US"/>
+        </w:rPr>
+        <w:t>PDICT;</w:t>
+      </w:r>
+      <w:proofErr w:type="gramEnd"/>
     </w:p>
     <w:p>
       <w:pPr>
@@ -2625,7 +2935,27 @@
           <w:szCs w:val="24"/>
           <w:lang w:val="en-US" w:eastAsia="es-ES"/>
         </w:rPr>
-        <w:t>We also have to implement the following primitives:</w:t>
+        <w:t xml:space="preserve">We also </w:t>
+      </w:r>
+      <w:proofErr w:type="gramStart"/>
+      <w:r>
+        <w:rPr>
+          <w:rFonts w:ascii="Times New Roman" w:eastAsia="Times New Roman" w:hAnsi="Times New Roman"/>
+          <w:sz w:val="24"/>
+          <w:szCs w:val="24"/>
+          <w:lang w:val="en-US" w:eastAsia="es-ES"/>
+        </w:rPr>
+        <w:t>have to</w:t>
+      </w:r>
+      <w:proofErr w:type="gramEnd"/>
+      <w:r>
+        <w:rPr>
+          <w:rFonts w:ascii="Times New Roman" w:eastAsia="Times New Roman" w:hAnsi="Times New Roman"/>
+          <w:sz w:val="24"/>
+          <w:szCs w:val="24"/>
+          <w:lang w:val="en-US" w:eastAsia="es-ES"/>
+        </w:rPr>
+        <w:t xml:space="preserve"> implement the following primitives:</w:t>
       </w:r>
     </w:p>
     <w:p>
@@ -2700,8 +3030,18 @@
           <w:sz w:val="18"/>
           <w:szCs w:val="18"/>
         </w:rPr>
-        <w:t xml:space="preserve"> order);</w:t>
-      </w:r>
+        <w:t xml:space="preserve"> order</w:t>
+      </w:r>
+      <w:proofErr w:type="gramStart"/>
+      <w:r>
+        <w:rPr>
+          <w:color w:val="333333"/>
+          <w:sz w:val="18"/>
+          <w:szCs w:val="18"/>
+        </w:rPr>
+        <w:t>);</w:t>
+      </w:r>
+      <w:proofErr w:type="gramEnd"/>
     </w:p>
     <w:p>
       <w:pPr>
@@ -2740,7 +3080,18 @@
           <w:sz w:val="18"/>
           <w:szCs w:val="18"/>
         </w:rPr>
-        <w:t>free_dictionary</w:t>
+        <w:t>free_</w:t>
+      </w:r>
+      <w:proofErr w:type="gramStart"/>
+      <w:r>
+        <w:rPr>
+          <w:b/>
+          <w:bCs/>
+          <w:color w:val="0066BB"/>
+          <w:sz w:val="18"/>
+          <w:szCs w:val="18"/>
+        </w:rPr>
+        <w:t>dictionary</w:t>
       </w:r>
       <w:proofErr w:type="spellEnd"/>
       <w:r>
@@ -2749,7 +3100,16 @@
           <w:sz w:val="18"/>
           <w:szCs w:val="18"/>
         </w:rPr>
-        <w:t xml:space="preserve">(PDICT </w:t>
+        <w:t>(</w:t>
+      </w:r>
+      <w:proofErr w:type="gramEnd"/>
+      <w:r>
+        <w:rPr>
+          <w:color w:val="333333"/>
+          <w:sz w:val="18"/>
+          <w:szCs w:val="18"/>
+        </w:rPr>
+        <w:t xml:space="preserve">PDICT </w:t>
       </w:r>
       <w:proofErr w:type="spellStart"/>
       <w:r>
@@ -2807,7 +3167,18 @@
           <w:sz w:val="18"/>
           <w:szCs w:val="18"/>
         </w:rPr>
-        <w:t>insert_dictionary</w:t>
+        <w:t>insert_</w:t>
+      </w:r>
+      <w:proofErr w:type="gramStart"/>
+      <w:r>
+        <w:rPr>
+          <w:b/>
+          <w:bCs/>
+          <w:color w:val="0066BB"/>
+          <w:sz w:val="18"/>
+          <w:szCs w:val="18"/>
+        </w:rPr>
+        <w:t>dictionary</w:t>
       </w:r>
       <w:proofErr w:type="spellEnd"/>
       <w:r>
@@ -2816,7 +3187,16 @@
           <w:sz w:val="18"/>
           <w:szCs w:val="18"/>
         </w:rPr>
-        <w:t xml:space="preserve">(PDICT </w:t>
+        <w:t>(</w:t>
+      </w:r>
+      <w:proofErr w:type="gramEnd"/>
+      <w:r>
+        <w:rPr>
+          <w:color w:val="333333"/>
+          <w:sz w:val="18"/>
+          <w:szCs w:val="18"/>
+        </w:rPr>
+        <w:t xml:space="preserve">PDICT </w:t>
       </w:r>
       <w:proofErr w:type="spellStart"/>
       <w:r>
@@ -2904,6 +3284,7 @@
         <w:t xml:space="preserve"> (PDICT </w:t>
       </w:r>
       <w:proofErr w:type="spellStart"/>
+      <w:proofErr w:type="gramStart"/>
       <w:r>
         <w:rPr>
           <w:color w:val="333333"/>
@@ -2923,6 +3304,7 @@
         <w:t>int</w:t>
       </w:r>
       <w:proofErr w:type="spellEnd"/>
+      <w:proofErr w:type="gramEnd"/>
       <w:r>
         <w:rPr>
           <w:color w:val="333333"/>
@@ -3086,7 +3468,18 @@
           <w:sz w:val="18"/>
           <w:szCs w:val="18"/>
         </w:rPr>
-        <w:t>search_dictionary</w:t>
+        <w:t>search_</w:t>
+      </w:r>
+      <w:proofErr w:type="gramStart"/>
+      <w:r>
+        <w:rPr>
+          <w:b/>
+          <w:bCs/>
+          <w:color w:val="0066BB"/>
+          <w:sz w:val="18"/>
+          <w:szCs w:val="18"/>
+        </w:rPr>
+        <w:t>dictionary</w:t>
       </w:r>
       <w:proofErr w:type="spellEnd"/>
       <w:r>
@@ -3095,7 +3488,16 @@
           <w:sz w:val="18"/>
           <w:szCs w:val="18"/>
         </w:rPr>
-        <w:t xml:space="preserve">(PDICT </w:t>
+        <w:t>(</w:t>
+      </w:r>
+      <w:proofErr w:type="gramEnd"/>
+      <w:r>
+        <w:rPr>
+          <w:color w:val="333333"/>
+          <w:sz w:val="18"/>
+          <w:szCs w:val="18"/>
+        </w:rPr>
+        <w:t xml:space="preserve">PDICT </w:t>
       </w:r>
       <w:proofErr w:type="spellStart"/>
       <w:r>
@@ -3254,7 +3656,18 @@
           <w:sz w:val="18"/>
           <w:szCs w:val="18"/>
         </w:rPr>
-        <w:t>bin_search</w:t>
+        <w:t>bin_</w:t>
+      </w:r>
+      <w:proofErr w:type="gramStart"/>
+      <w:r>
+        <w:rPr>
+          <w:b/>
+          <w:bCs/>
+          <w:color w:val="0066BB"/>
+          <w:sz w:val="18"/>
+          <w:szCs w:val="18"/>
+        </w:rPr>
+        <w:t>search</w:t>
       </w:r>
       <w:proofErr w:type="spellEnd"/>
       <w:r>
@@ -3265,6 +3678,7 @@
         </w:rPr>
         <w:t>(</w:t>
       </w:r>
+      <w:proofErr w:type="gramEnd"/>
       <w:r>
         <w:rPr>
           <w:b/>
@@ -3448,7 +3862,18 @@
           <w:sz w:val="18"/>
           <w:szCs w:val="18"/>
         </w:rPr>
-        <w:t>lin_search</w:t>
+        <w:t>lin_</w:t>
+      </w:r>
+      <w:proofErr w:type="gramStart"/>
+      <w:r>
+        <w:rPr>
+          <w:b/>
+          <w:bCs/>
+          <w:color w:val="0066BB"/>
+          <w:sz w:val="18"/>
+          <w:szCs w:val="18"/>
+        </w:rPr>
+        <w:t>search</w:t>
       </w:r>
       <w:proofErr w:type="spellEnd"/>
       <w:r>
@@ -3459,6 +3884,7 @@
         </w:rPr>
         <w:t>(</w:t>
       </w:r>
+      <w:proofErr w:type="gramEnd"/>
       <w:r>
         <w:rPr>
           <w:b/>
@@ -3644,7 +4070,18 @@
           <w:sz w:val="18"/>
           <w:szCs w:val="18"/>
         </w:rPr>
-        <w:t>lin_auto_search</w:t>
+        <w:t>lin_auto_</w:t>
+      </w:r>
+      <w:proofErr w:type="gramStart"/>
+      <w:r>
+        <w:rPr>
+          <w:b/>
+          <w:bCs/>
+          <w:color w:val="0066BB"/>
+          <w:sz w:val="18"/>
+          <w:szCs w:val="18"/>
+        </w:rPr>
+        <w:t>search</w:t>
       </w:r>
       <w:proofErr w:type="spellEnd"/>
       <w:r>
@@ -3655,6 +4092,7 @@
         </w:rPr>
         <w:t>(</w:t>
       </w:r>
+      <w:proofErr w:type="gramEnd"/>
       <w:r>
         <w:rPr>
           <w:b/>
@@ -3950,7 +4388,27 @@
           <w:szCs w:val="24"/>
           <w:lang w:val="en-US" w:eastAsia="es-ES"/>
         </w:rPr>
-        <w:t>In this section we have to implement 2 new functions which will measure the efficiency of the previously mentioned searching algorithms. These are the 2 functions:</w:t>
+        <w:t xml:space="preserve">In this section we </w:t>
+      </w:r>
+      <w:proofErr w:type="gramStart"/>
+      <w:r>
+        <w:rPr>
+          <w:rFonts w:ascii="Times New Roman" w:eastAsia="Times New Roman" w:hAnsi="Times New Roman"/>
+          <w:sz w:val="24"/>
+          <w:szCs w:val="24"/>
+          <w:lang w:val="en-US" w:eastAsia="es-ES"/>
+        </w:rPr>
+        <w:t>have to</w:t>
+      </w:r>
+      <w:proofErr w:type="gramEnd"/>
+      <w:r>
+        <w:rPr>
+          <w:rFonts w:ascii="Times New Roman" w:eastAsia="Times New Roman" w:hAnsi="Times New Roman"/>
+          <w:sz w:val="24"/>
+          <w:szCs w:val="24"/>
+          <w:lang w:val="en-US" w:eastAsia="es-ES"/>
+        </w:rPr>
+        <w:t xml:space="preserve"> implement 2 new functions which will measure the efficiency of the previously mentioned searching algorithms. These are the 2 functions:</w:t>
       </w:r>
     </w:p>
     <w:p>
@@ -3989,7 +4447,18 @@
           <w:sz w:val="18"/>
           <w:szCs w:val="18"/>
         </w:rPr>
-        <w:t>generate_search_times</w:t>
+        <w:t>generate_search_</w:t>
+      </w:r>
+      <w:proofErr w:type="gramStart"/>
+      <w:r>
+        <w:rPr>
+          <w:b/>
+          <w:bCs/>
+          <w:color w:val="0066BB"/>
+          <w:sz w:val="18"/>
+          <w:szCs w:val="18"/>
+        </w:rPr>
+        <w:t>times</w:t>
       </w:r>
       <w:proofErr w:type="spellEnd"/>
       <w:r>
@@ -4001,6 +4470,7 @@
         <w:t>(</w:t>
       </w:r>
       <w:proofErr w:type="spellStart"/>
+      <w:proofErr w:type="gramEnd"/>
       <w:r>
         <w:rPr>
           <w:color w:val="333333"/>
@@ -4262,6 +4732,7 @@
         <w:t>n_times</w:t>
       </w:r>
       <w:proofErr w:type="spellEnd"/>
+      <w:proofErr w:type="gramStart"/>
       <w:r>
         <w:rPr>
           <w:color w:val="333333"/>
@@ -4270,6 +4741,7 @@
         </w:rPr>
         <w:t>);</w:t>
       </w:r>
+      <w:proofErr w:type="gramEnd"/>
     </w:p>
     <w:p>
       <w:pPr>
@@ -4307,7 +4779,18 @@
           <w:sz w:val="18"/>
           <w:szCs w:val="18"/>
         </w:rPr>
-        <w:t>average_search_time</w:t>
+        <w:t>average_search_</w:t>
+      </w:r>
+      <w:proofErr w:type="gramStart"/>
+      <w:r>
+        <w:rPr>
+          <w:b/>
+          <w:bCs/>
+          <w:color w:val="0066BB"/>
+          <w:sz w:val="18"/>
+          <w:szCs w:val="18"/>
+        </w:rPr>
+        <w:t>time</w:t>
       </w:r>
       <w:proofErr w:type="spellEnd"/>
       <w:r>
@@ -4319,6 +4802,7 @@
         <w:t>(</w:t>
       </w:r>
       <w:proofErr w:type="spellStart"/>
+      <w:proofErr w:type="gramEnd"/>
       <w:r>
         <w:rPr>
           <w:color w:val="333333"/>
@@ -4526,6 +5010,7 @@
         <w:t>ptime</w:t>
       </w:r>
       <w:proofErr w:type="spellEnd"/>
+      <w:proofErr w:type="gramStart"/>
       <w:r>
         <w:rPr>
           <w:color w:val="333333"/>
@@ -4534,6 +5019,7 @@
         </w:rPr>
         <w:t>);</w:t>
       </w:r>
+      <w:proofErr w:type="gramEnd"/>
     </w:p>
     <w:p>
       <w:pPr>
@@ -4662,7 +5148,27 @@
           <w:szCs w:val="24"/>
           <w:lang w:val="en-US"/>
         </w:rPr>
-        <w:t xml:space="preserve">. In order to store all the </w:t>
+        <w:t xml:space="preserve">. </w:t>
+      </w:r>
+      <w:proofErr w:type="gramStart"/>
+      <w:r>
+        <w:rPr>
+          <w:rFonts w:ascii="Times New Roman" w:hAnsi="Times New Roman"/>
+          <w:sz w:val="24"/>
+          <w:szCs w:val="24"/>
+          <w:lang w:val="en-US"/>
+        </w:rPr>
+        <w:t>In order to</w:t>
+      </w:r>
+      <w:proofErr w:type="gramEnd"/>
+      <w:r>
+        <w:rPr>
+          <w:rFonts w:ascii="Times New Roman" w:hAnsi="Times New Roman"/>
+          <w:sz w:val="24"/>
+          <w:szCs w:val="24"/>
+          <w:lang w:val="en-US"/>
+        </w:rPr>
+        <w:t xml:space="preserve"> store all the </w:t>
       </w:r>
       <w:r>
         <w:rPr>
@@ -5144,7 +5650,27 @@
           <w:szCs w:val="24"/>
           <w:lang w:val="en-US" w:eastAsia="es-ES"/>
         </w:rPr>
-        <w:t xml:space="preserve">Here, include the source code only </w:t>
+        <w:t xml:space="preserve">Here, </w:t>
+      </w:r>
+      <w:proofErr w:type="gramStart"/>
+      <w:r>
+        <w:rPr>
+          <w:rFonts w:ascii="Times New Roman" w:eastAsia="Times New Roman" w:hAnsi="Times New Roman"/>
+          <w:sz w:val="24"/>
+          <w:szCs w:val="24"/>
+          <w:lang w:val="en-US" w:eastAsia="es-ES"/>
+        </w:rPr>
+        <w:t>include</w:t>
+      </w:r>
+      <w:proofErr w:type="gramEnd"/>
+      <w:r>
+        <w:rPr>
+          <w:rFonts w:ascii="Times New Roman" w:eastAsia="Times New Roman" w:hAnsi="Times New Roman"/>
+          <w:sz w:val="24"/>
+          <w:szCs w:val="24"/>
+          <w:lang w:val="en-US" w:eastAsia="es-ES"/>
+        </w:rPr>
+        <w:t xml:space="preserve"> the source code only </w:t>
       </w:r>
       <w:r>
         <w:rPr>
@@ -5436,7 +5962,222 @@
           <w:szCs w:val="24"/>
           <w:lang w:val="en-US" w:eastAsia="es-ES"/>
         </w:rPr>
+        <w:t>----</w:t>
+      </w:r>
+      <w:r>
+        <w:rPr>
+          <w:rFonts w:ascii="Times New Roman" w:eastAsia="Times New Roman" w:hAnsi="Times New Roman"/>
+          <w:sz w:val="24"/>
+          <w:szCs w:val="24"/>
+          <w:lang w:val="en-US" w:eastAsia="es-ES"/>
+        </w:rPr>
         <w:t>Plot comparing the average number of BOs of linear and binary search approaches, comments to the plot.</w:t>
+      </w:r>
+    </w:p>
+    <w:p>
+      <w:pPr>
+        <w:spacing w:before="280" w:after="280" w:line="240" w:lineRule="auto"/>
+        <w:jc w:val="both"/>
+        <w:rPr>
+          <w:rFonts w:ascii="Times New Roman" w:eastAsia="Times New Roman" w:hAnsi="Times New Roman"/>
+          <w:sz w:val="24"/>
+          <w:szCs w:val="24"/>
+          <w:lang w:val="en-US" w:eastAsia="es-ES"/>
+        </w:rPr>
+      </w:pPr>
+      <w:r>
+        <w:rPr>
+          <w:rFonts w:ascii="Times New Roman" w:eastAsia="Times New Roman" w:hAnsi="Times New Roman"/>
+          <w:noProof/>
+          <w:sz w:val="24"/>
+          <w:szCs w:val="24"/>
+          <w:lang w:val="en-US" w:eastAsia="es-ES"/>
+        </w:rPr>
+        <w:drawing>
+          <wp:inline distT="0" distB="0" distL="0" distR="0" wp14:anchorId="5F93460F" wp14:editId="240225F0">
+            <wp:extent cx="5884983" cy="3064329"/>
+            <wp:effectExtent l="0" t="0" r="1905" b="3175"/>
+            <wp:docPr id="2" name="Imagen 2"/>
+            <wp:cNvGraphicFramePr>
+              <a:graphicFrameLocks xmlns:a="http://schemas.openxmlformats.org/drawingml/2006/main" noChangeAspect="1"/>
+            </wp:cNvGraphicFramePr>
+            <a:graphic xmlns:a="http://schemas.openxmlformats.org/drawingml/2006/main">
+              <a:graphicData uri="http://schemas.openxmlformats.org/drawingml/2006/picture">
+                <pic:pic xmlns:pic="http://schemas.openxmlformats.org/drawingml/2006/picture">
+                  <pic:nvPicPr>
+                    <pic:cNvPr id="0" name="Picture 1"/>
+                    <pic:cNvPicPr>
+                      <a:picLocks noChangeAspect="1" noChangeArrowheads="1"/>
+                    </pic:cNvPicPr>
+                  </pic:nvPicPr>
+                  <pic:blipFill>
+                    <a:blip r:embed="rId4" cstate="print">
+                      <a:extLst>
+                        <a:ext uri="{28A0092B-C50C-407E-A947-70E740481C1C}">
+                          <a14:useLocalDpi xmlns:a14="http://schemas.microsoft.com/office/drawing/2010/main" val="0"/>
+                        </a:ext>
+                      </a:extLst>
+                    </a:blip>
+                    <a:srcRect/>
+                    <a:stretch>
+                      <a:fillRect/>
+                    </a:stretch>
+                  </pic:blipFill>
+                  <pic:spPr bwMode="auto">
+                    <a:xfrm>
+                      <a:off x="0" y="0"/>
+                      <a:ext cx="5894066" cy="3069059"/>
+                    </a:xfrm>
+                    <a:prstGeom prst="rect">
+                      <a:avLst/>
+                    </a:prstGeom>
+                    <a:noFill/>
+                    <a:ln>
+                      <a:noFill/>
+                    </a:ln>
+                  </pic:spPr>
+                </pic:pic>
+              </a:graphicData>
+            </a:graphic>
+          </wp:inline>
+        </w:drawing>
+      </w:r>
+    </w:p>
+    <w:p>
+      <w:pPr>
+        <w:spacing w:before="280" w:after="280" w:line="240" w:lineRule="auto"/>
+        <w:ind w:left="708" w:firstLine="12"/>
+        <w:jc w:val="both"/>
+        <w:rPr>
+          <w:rFonts w:ascii="Times New Roman" w:eastAsia="Times New Roman" w:hAnsi="Times New Roman"/>
+          <w:sz w:val="24"/>
+          <w:szCs w:val="24"/>
+          <w:lang w:val="en-US" w:eastAsia="es-ES"/>
+        </w:rPr>
+      </w:pPr>
+      <w:r>
+        <w:rPr>
+          <w:rFonts w:ascii="Times New Roman" w:eastAsia="Times New Roman" w:hAnsi="Times New Roman"/>
+          <w:sz w:val="24"/>
+          <w:szCs w:val="24"/>
+          <w:lang w:val="en-US" w:eastAsia="es-ES"/>
+        </w:rPr>
+        <w:t xml:space="preserve">In this plot we can see the performance of both functions, </w:t>
+      </w:r>
+      <w:r>
+        <w:rPr>
+          <w:rFonts w:ascii="Times New Roman" w:eastAsia="Times New Roman" w:hAnsi="Times New Roman"/>
+          <w:i/>
+          <w:iCs/>
+          <w:sz w:val="24"/>
+          <w:szCs w:val="24"/>
+          <w:lang w:val="en-US" w:eastAsia="es-ES"/>
+        </w:rPr>
+        <w:t xml:space="preserve">binary </w:t>
+      </w:r>
+      <w:proofErr w:type="gramStart"/>
+      <w:r>
+        <w:rPr>
+          <w:rFonts w:ascii="Times New Roman" w:eastAsia="Times New Roman" w:hAnsi="Times New Roman"/>
+          <w:i/>
+          <w:iCs/>
+          <w:sz w:val="24"/>
+          <w:szCs w:val="24"/>
+          <w:lang w:val="en-US" w:eastAsia="es-ES"/>
+        </w:rPr>
+        <w:t>search</w:t>
+      </w:r>
+      <w:proofErr w:type="gramEnd"/>
+      <w:r>
+        <w:rPr>
+          <w:rFonts w:ascii="Times New Roman" w:eastAsia="Times New Roman" w:hAnsi="Times New Roman"/>
+          <w:sz w:val="24"/>
+          <w:szCs w:val="24"/>
+          <w:lang w:val="en-US" w:eastAsia="es-ES"/>
+        </w:rPr>
+        <w:t xml:space="preserve"> and </w:t>
+      </w:r>
+      <w:r>
+        <w:rPr>
+          <w:rFonts w:ascii="Times New Roman" w:eastAsia="Times New Roman" w:hAnsi="Times New Roman"/>
+          <w:i/>
+          <w:iCs/>
+          <w:sz w:val="24"/>
+          <w:szCs w:val="24"/>
+          <w:lang w:val="en-US" w:eastAsia="es-ES"/>
+        </w:rPr>
+        <w:t>linear search</w:t>
+      </w:r>
+      <w:r>
+        <w:rPr>
+          <w:rFonts w:ascii="Times New Roman" w:eastAsia="Times New Roman" w:hAnsi="Times New Roman"/>
+          <w:sz w:val="24"/>
+          <w:szCs w:val="24"/>
+          <w:lang w:val="en-US" w:eastAsia="es-ES"/>
+        </w:rPr>
+        <w:t xml:space="preserve">. As expected, </w:t>
+      </w:r>
+      <w:r>
+        <w:rPr>
+          <w:rFonts w:ascii="Times New Roman" w:eastAsia="Times New Roman" w:hAnsi="Times New Roman"/>
+          <w:i/>
+          <w:iCs/>
+          <w:sz w:val="24"/>
+          <w:szCs w:val="24"/>
+          <w:lang w:val="en-US" w:eastAsia="es-ES"/>
+        </w:rPr>
+        <w:t>linear search</w:t>
+      </w:r>
+      <w:r>
+        <w:rPr>
+          <w:rFonts w:ascii="Times New Roman" w:eastAsia="Times New Roman" w:hAnsi="Times New Roman"/>
+          <w:sz w:val="24"/>
+          <w:szCs w:val="24"/>
+          <w:lang w:val="en-US" w:eastAsia="es-ES"/>
+        </w:rPr>
+        <w:t xml:space="preserve"> has a worse performance than </w:t>
+      </w:r>
+      <w:r>
+        <w:rPr>
+          <w:rFonts w:ascii="Times New Roman" w:eastAsia="Times New Roman" w:hAnsi="Times New Roman"/>
+          <w:i/>
+          <w:iCs/>
+          <w:sz w:val="24"/>
+          <w:szCs w:val="24"/>
+          <w:lang w:val="en-US" w:eastAsia="es-ES"/>
+        </w:rPr>
+        <w:t>binary search</w:t>
+      </w:r>
+      <w:r>
+        <w:rPr>
+          <w:rFonts w:ascii="Times New Roman" w:eastAsia="Times New Roman" w:hAnsi="Times New Roman"/>
+          <w:sz w:val="24"/>
+          <w:szCs w:val="24"/>
+          <w:lang w:val="en-US" w:eastAsia="es-ES"/>
+        </w:rPr>
+        <w:t>.</w:t>
+      </w:r>
+    </w:p>
+    <w:p>
+      <w:pPr>
+        <w:spacing w:before="280" w:after="280" w:line="240" w:lineRule="auto"/>
+        <w:ind w:left="708" w:firstLine="12"/>
+        <w:jc w:val="both"/>
+        <w:rPr>
+          <w:rFonts w:ascii="Times New Roman" w:eastAsia="Times New Roman" w:hAnsi="Times New Roman"/>
+          <w:sz w:val="24"/>
+          <w:szCs w:val="24"/>
+          <w:lang w:val="en-US" w:eastAsia="es-ES"/>
+        </w:rPr>
+      </w:pPr>
+      <w:r>
+        <w:rPr>
+          <w:rFonts w:ascii="Times New Roman" w:eastAsia="Times New Roman" w:hAnsi="Times New Roman"/>
+          <w:sz w:val="24"/>
+          <w:szCs w:val="24"/>
+          <w:lang w:val="en-US" w:eastAsia="es-ES"/>
+        </w:rPr>
+        <w:t>The way this is measured is by searching keys in a dictionary, adding all the basic operations done and finally dividing them by the number of keys searched. We can say that is not a “realistic” average regarding the performance of searching a key, it is the average regarding searching multiple keys.</w:t>
       </w:r>
     </w:p>
     <w:p>
@@ -5445,44 +6186,309 @@
         <w:ind w:left="708"/>
         <w:jc w:val="both"/>
         <w:rPr>
+          <w:rFonts w:ascii="Times New Roman" w:eastAsia="Times New Roman" w:hAnsi="Times New Roman"/>
+          <w:sz w:val="24"/>
+          <w:szCs w:val="24"/>
+          <w:lang w:val="en-US" w:eastAsia="es-ES"/>
+        </w:rPr>
+      </w:pPr>
+      <w:r>
+        <w:rPr>
+          <w:rFonts w:ascii="Times New Roman" w:eastAsia="Times New Roman" w:hAnsi="Times New Roman"/>
+          <w:sz w:val="24"/>
+          <w:szCs w:val="24"/>
+          <w:lang w:val="en-US" w:eastAsia="es-ES"/>
+        </w:rPr>
+        <w:t>-----</w:t>
+      </w:r>
+      <w:r>
+        <w:rPr>
+          <w:rFonts w:ascii="Times New Roman" w:eastAsia="Times New Roman" w:hAnsi="Times New Roman"/>
+          <w:sz w:val="24"/>
+          <w:szCs w:val="24"/>
+          <w:lang w:val="en-US" w:eastAsia="es-ES"/>
+        </w:rPr>
+        <w:t xml:space="preserve">Plot comparing the average clock time </w:t>
+      </w:r>
+      <w:r>
+        <w:rPr>
+          <w:rFonts w:ascii="Times New Roman" w:eastAsia="Times New Roman" w:hAnsi="Times New Roman"/>
+          <w:sz w:val="24"/>
+          <w:szCs w:val="24"/>
+          <w:lang w:val="en-US" w:eastAsia="es-ES"/>
+        </w:rPr>
+        <w:t>for</w:t>
+      </w:r>
+      <w:r>
+        <w:rPr>
+          <w:rFonts w:ascii="Times New Roman" w:eastAsia="Times New Roman" w:hAnsi="Times New Roman"/>
+          <w:sz w:val="24"/>
+          <w:szCs w:val="24"/>
+          <w:lang w:val="en-US" w:eastAsia="es-ES"/>
+        </w:rPr>
+        <w:t xml:space="preserve"> the linear and binary search approaches, c</w:t>
+      </w:r>
+      <w:r>
+        <w:rPr>
+          <w:rFonts w:ascii="Times New Roman" w:eastAsia="Times New Roman" w:hAnsi="Times New Roman"/>
+          <w:sz w:val="24"/>
+          <w:szCs w:val="24"/>
+          <w:lang w:val="en-US" w:eastAsia="es-ES"/>
+        </w:rPr>
+        <w:t>omments to the plot.</w:t>
+      </w:r>
+    </w:p>
+    <w:p>
+      <w:pPr>
+        <w:spacing w:before="280" w:after="280" w:line="240" w:lineRule="auto"/>
+        <w:jc w:val="both"/>
+        <w:rPr>
           <w:lang w:val="en-US"/>
         </w:rPr>
       </w:pPr>
       <w:r>
         <w:rPr>
-          <w:rFonts w:ascii="Times New Roman" w:eastAsia="Times New Roman" w:hAnsi="Times New Roman"/>
-          <w:sz w:val="24"/>
-          <w:szCs w:val="24"/>
-          <w:lang w:val="en-US" w:eastAsia="es-ES"/>
-        </w:rPr>
-        <w:t xml:space="preserve">Plot comparing the average clock time </w:t>
-      </w:r>
-      <w:r>
-        <w:rPr>
-          <w:rFonts w:ascii="Times New Roman" w:eastAsia="Times New Roman" w:hAnsi="Times New Roman"/>
-          <w:sz w:val="24"/>
-          <w:szCs w:val="24"/>
-          <w:lang w:val="en-US" w:eastAsia="es-ES"/>
-        </w:rPr>
-        <w:t>for</w:t>
-      </w:r>
-      <w:r>
-        <w:rPr>
-          <w:rFonts w:ascii="Times New Roman" w:eastAsia="Times New Roman" w:hAnsi="Times New Roman"/>
-          <w:sz w:val="24"/>
-          <w:szCs w:val="24"/>
-          <w:lang w:val="en-US" w:eastAsia="es-ES"/>
-        </w:rPr>
-        <w:t xml:space="preserve"> the linear and binary search approaches, c</w:t>
-      </w:r>
-      <w:r>
-        <w:rPr>
-          <w:rFonts w:ascii="Times New Roman" w:eastAsia="Times New Roman" w:hAnsi="Times New Roman"/>
-          <w:sz w:val="24"/>
-          <w:szCs w:val="24"/>
-          <w:lang w:val="en-US" w:eastAsia="es-ES"/>
-        </w:rPr>
-        <w:t>omments to the plot.</w:t>
+          <w:noProof/>
+          <w:lang w:val="en-US"/>
+        </w:rPr>
+        <w:lastRenderedPageBreak/>
+        <w:drawing>
+          <wp:inline distT="0" distB="0" distL="0" distR="0" wp14:anchorId="53676A96" wp14:editId="626E839A">
+            <wp:extent cx="5842366" cy="3042138"/>
+            <wp:effectExtent l="0" t="0" r="6350" b="6350"/>
+            <wp:docPr id="3" name="Imagen 3"/>
+            <wp:cNvGraphicFramePr>
+              <a:graphicFrameLocks xmlns:a="http://schemas.openxmlformats.org/drawingml/2006/main" noChangeAspect="1"/>
+            </wp:cNvGraphicFramePr>
+            <a:graphic xmlns:a="http://schemas.openxmlformats.org/drawingml/2006/main">
+              <a:graphicData uri="http://schemas.openxmlformats.org/drawingml/2006/picture">
+                <pic:pic xmlns:pic="http://schemas.openxmlformats.org/drawingml/2006/picture">
+                  <pic:nvPicPr>
+                    <pic:cNvPr id="0" name="Picture 2"/>
+                    <pic:cNvPicPr>
+                      <a:picLocks noChangeAspect="1" noChangeArrowheads="1"/>
+                    </pic:cNvPicPr>
+                  </pic:nvPicPr>
+                  <pic:blipFill>
+                    <a:blip r:embed="rId5" cstate="print">
+                      <a:extLst>
+                        <a:ext uri="{28A0092B-C50C-407E-A947-70E740481C1C}">
+                          <a14:useLocalDpi xmlns:a14="http://schemas.microsoft.com/office/drawing/2010/main" val="0"/>
+                        </a:ext>
+                      </a:extLst>
+                    </a:blip>
+                    <a:srcRect/>
+                    <a:stretch>
+                      <a:fillRect/>
+                    </a:stretch>
+                  </pic:blipFill>
+                  <pic:spPr bwMode="auto">
+                    <a:xfrm>
+                      <a:off x="0" y="0"/>
+                      <a:ext cx="5865905" cy="3054395"/>
+                    </a:xfrm>
+                    <a:prstGeom prst="rect">
+                      <a:avLst/>
+                    </a:prstGeom>
+                    <a:noFill/>
+                    <a:ln>
+                      <a:noFill/>
+                    </a:ln>
+                  </pic:spPr>
+                </pic:pic>
+              </a:graphicData>
+            </a:graphic>
+          </wp:inline>
+        </w:drawing>
+      </w:r>
+    </w:p>
+    <w:p>
+      <w:pPr>
+        <w:spacing w:before="280" w:after="280" w:line="240" w:lineRule="auto"/>
+        <w:ind w:left="708" w:firstLine="12"/>
+        <w:jc w:val="both"/>
+        <w:rPr>
+          <w:rFonts w:ascii="Times New Roman" w:hAnsi="Times New Roman"/>
+          <w:sz w:val="24"/>
+          <w:szCs w:val="24"/>
+          <w:lang w:val="en-US"/>
+        </w:rPr>
+      </w:pPr>
+      <w:r>
+        <w:rPr>
+          <w:rFonts w:ascii="Times New Roman" w:hAnsi="Times New Roman"/>
+          <w:sz w:val="24"/>
+          <w:szCs w:val="24"/>
+          <w:lang w:val="en-US"/>
+        </w:rPr>
+        <w:t xml:space="preserve">In this second plot we can see the average time of each of the functions. We can appreciate the huge gap that there is between the functions. </w:t>
+      </w:r>
+      <w:r>
+        <w:rPr>
+          <w:rFonts w:ascii="Times New Roman" w:hAnsi="Times New Roman"/>
+          <w:i/>
+          <w:iCs/>
+          <w:sz w:val="24"/>
+          <w:szCs w:val="24"/>
+          <w:lang w:val="en-US"/>
+        </w:rPr>
+        <w:t>Binary search</w:t>
+      </w:r>
+      <w:r>
+        <w:rPr>
+          <w:rFonts w:ascii="Times New Roman" w:hAnsi="Times New Roman"/>
+          <w:sz w:val="24"/>
+          <w:szCs w:val="24"/>
+          <w:lang w:val="en-US"/>
+        </w:rPr>
+        <w:t xml:space="preserve"> has a better performance than linear search.</w:t>
+      </w:r>
+    </w:p>
+    <w:p>
+      <w:pPr>
+        <w:spacing w:before="280" w:after="280" w:line="240" w:lineRule="auto"/>
+        <w:ind w:left="708" w:firstLine="12"/>
+        <w:jc w:val="both"/>
+        <w:rPr>
+          <w:rFonts w:ascii="Times New Roman" w:hAnsi="Times New Roman"/>
+          <w:sz w:val="24"/>
+          <w:szCs w:val="24"/>
+          <w:lang w:val="en-US"/>
+        </w:rPr>
+      </w:pPr>
+      <w:r>
+        <w:rPr>
+          <w:rFonts w:ascii="Times New Roman" w:hAnsi="Times New Roman"/>
+          <w:sz w:val="24"/>
+          <w:szCs w:val="24"/>
+          <w:lang w:val="en-US"/>
+        </w:rPr>
+        <w:t xml:space="preserve">If we divide the last data of the </w:t>
+      </w:r>
+      <w:r>
+        <w:rPr>
+          <w:rFonts w:ascii="Times New Roman" w:hAnsi="Times New Roman"/>
+          <w:i/>
+          <w:iCs/>
+          <w:sz w:val="24"/>
+          <w:szCs w:val="24"/>
+          <w:lang w:val="en-US"/>
+        </w:rPr>
+        <w:t>linear search</w:t>
+      </w:r>
+      <w:r>
+        <w:rPr>
+          <w:rFonts w:ascii="Times New Roman" w:hAnsi="Times New Roman"/>
+          <w:sz w:val="24"/>
+          <w:szCs w:val="24"/>
+          <w:lang w:val="en-US"/>
+        </w:rPr>
+        <w:t xml:space="preserve"> and the last data of the </w:t>
+      </w:r>
+      <w:r>
+        <w:rPr>
+          <w:rFonts w:ascii="Times New Roman" w:hAnsi="Times New Roman"/>
+          <w:i/>
+          <w:iCs/>
+          <w:sz w:val="24"/>
+          <w:szCs w:val="24"/>
+          <w:lang w:val="en-US"/>
+        </w:rPr>
+        <w:t>binary search</w:t>
+      </w:r>
+      <w:r>
+        <w:rPr>
+          <w:rFonts w:ascii="Times New Roman" w:hAnsi="Times New Roman"/>
+          <w:sz w:val="24"/>
+          <w:szCs w:val="24"/>
+          <w:lang w:val="en-US"/>
+        </w:rPr>
+        <w:t xml:space="preserve"> </w:t>
+      </w:r>
+      <w:r>
+        <w:rPr>
+          <w:rFonts w:ascii="Times New Roman" w:hAnsi="Times New Roman"/>
+          <w:sz w:val="24"/>
+          <w:szCs w:val="24"/>
+          <w:lang w:val="en-US"/>
+        </w:rPr>
+        <w:t>1.142518e-05</w:t>
+      </w:r>
+      <w:r>
+        <w:rPr>
+          <w:rFonts w:ascii="Times New Roman" w:hAnsi="Times New Roman"/>
+          <w:sz w:val="24"/>
+          <w:szCs w:val="24"/>
+          <w:lang w:val="en-US"/>
+        </w:rPr>
+        <w:t>/</w:t>
+      </w:r>
+      <w:r>
+        <w:rPr>
+          <w:rFonts w:ascii="Times New Roman" w:hAnsi="Times New Roman"/>
+          <w:sz w:val="24"/>
+          <w:szCs w:val="24"/>
+          <w:lang w:val="en-US"/>
+        </w:rPr>
+        <w:t>5.518000e-08</w:t>
+      </w:r>
+      <w:r>
+        <w:rPr>
+          <w:rFonts w:ascii="Times New Roman" w:hAnsi="Times New Roman"/>
+          <w:sz w:val="24"/>
+          <w:szCs w:val="24"/>
+          <w:lang w:val="en-US"/>
+        </w:rPr>
+        <w:t xml:space="preserve"> = 422688</w:t>
+      </w:r>
+      <w:r>
+        <w:rPr>
+          <w:rFonts w:ascii="Times New Roman" w:hAnsi="Times New Roman"/>
+          <w:sz w:val="24"/>
+          <w:szCs w:val="24"/>
+          <w:lang w:val="en-US"/>
+        </w:rPr>
+        <w:t xml:space="preserve">, we can see that binary search in table of 50.000 elements is 422688 times faster. We can conclude then that </w:t>
+      </w:r>
+      <w:r>
+        <w:rPr>
+          <w:rFonts w:ascii="Times New Roman" w:hAnsi="Times New Roman"/>
+          <w:i/>
+          <w:iCs/>
+          <w:sz w:val="24"/>
+          <w:szCs w:val="24"/>
+          <w:lang w:val="en-US"/>
+        </w:rPr>
+        <w:t>binary search</w:t>
+      </w:r>
+      <w:r>
+        <w:rPr>
+          <w:rFonts w:ascii="Times New Roman" w:hAnsi="Times New Roman"/>
+          <w:sz w:val="24"/>
+          <w:szCs w:val="24"/>
+          <w:lang w:val="en-US"/>
+        </w:rPr>
+        <w:t xml:space="preserve"> is way faster than </w:t>
+      </w:r>
+      <w:r>
+        <w:rPr>
+          <w:rFonts w:ascii="Times New Roman" w:hAnsi="Times New Roman"/>
+          <w:i/>
+          <w:iCs/>
+          <w:sz w:val="24"/>
+          <w:szCs w:val="24"/>
+          <w:lang w:val="en-US"/>
+        </w:rPr>
+        <w:t>linear search</w:t>
+      </w:r>
+      <w:r>
+        <w:rPr>
+          <w:rFonts w:ascii="Times New Roman" w:hAnsi="Times New Roman"/>
+          <w:sz w:val="24"/>
+          <w:szCs w:val="24"/>
+          <w:lang w:val="en-US"/>
+        </w:rPr>
+        <w:t>.</w:t>
       </w:r>
     </w:p>
     <w:p>
@@ -5491,10 +6497,7 @@
         <w:ind w:left="708"/>
         <w:jc w:val="both"/>
         <w:rPr>
-          <w:rFonts w:ascii="Times New Roman" w:eastAsia="Times New Roman" w:hAnsi="Times New Roman"/>
-          <w:sz w:val="24"/>
-          <w:szCs w:val="24"/>
-          <w:lang w:val="en-US" w:eastAsia="es-ES"/>
+          <w:lang w:val="en-US"/>
         </w:rPr>
       </w:pPr>
       <w:r>
@@ -6018,8 +7021,30 @@
           <w:szCs w:val="24"/>
           <w:lang w:val="en-US" w:eastAsia="es-ES"/>
         </w:rPr>
-        <w:t xml:space="preserve">For binary search the basic operation is a key comparison between the key and the middle element of the table in that iteration of the loop (the middle element changes in every iteration of the loop). </w:t>
-      </w:r>
+        <w:lastRenderedPageBreak/>
+        <w:t xml:space="preserve">For binary </w:t>
+      </w:r>
+      <w:proofErr w:type="gramStart"/>
+      <w:r>
+        <w:rPr>
+          <w:rFonts w:ascii="Times New Roman" w:eastAsia="Times New Roman" w:hAnsi="Times New Roman"/>
+          <w:sz w:val="24"/>
+          <w:szCs w:val="24"/>
+          <w:lang w:val="en-US" w:eastAsia="es-ES"/>
+        </w:rPr>
+        <w:t>search</w:t>
+      </w:r>
+      <w:proofErr w:type="gramEnd"/>
+      <w:r>
+        <w:rPr>
+          <w:rFonts w:ascii="Times New Roman" w:eastAsia="Times New Roman" w:hAnsi="Times New Roman"/>
+          <w:sz w:val="24"/>
+          <w:szCs w:val="24"/>
+          <w:lang w:val="en-US" w:eastAsia="es-ES"/>
+        </w:rPr>
+        <w:t xml:space="preserve"> the basic operation is a key comparison between the key and the middle element of the table in that iteration of the loop (the middle element changes in every iteration of the loop). </w:t>
+      </w:r>
+      <w:proofErr w:type="gramStart"/>
       <w:r>
         <w:rPr>
           <w:b/>
@@ -6038,7 +7063,17 @@
           <w:szCs w:val="18"/>
           <w:lang w:val="en-US"/>
         </w:rPr>
-        <w:t>(key == table[middle])</w:t>
+        <w:t>(</w:t>
+      </w:r>
+      <w:proofErr w:type="gramEnd"/>
+      <w:r>
+        <w:rPr>
+          <w:color w:val="333333"/>
+          <w:sz w:val="18"/>
+          <w:szCs w:val="18"/>
+          <w:lang w:val="en-US"/>
+        </w:rPr>
+        <w:t>key == table[middle])</w:t>
       </w:r>
     </w:p>
     <w:p>
@@ -6095,8 +7130,9 @@
           <w:szCs w:val="24"/>
           <w:lang w:val="en-US"/>
         </w:rPr>
-        <w:t xml:space="preserve"> search. Use the asymptotic notation (O,</w:t>
-      </w:r>
+        <w:t xml:space="preserve"> search. Use the asymptotic notation (</w:t>
+      </w:r>
+      <w:proofErr w:type="gramStart"/>
       <w:r>
         <w:rPr>
           <w:rFonts w:ascii="Times New Roman" w:hAnsi="Times New Roman"/>
@@ -6104,9 +7140,21 @@
           <w:iCs/>
           <w:sz w:val="24"/>
           <w:szCs w:val="24"/>
+          <w:lang w:val="en-US"/>
+        </w:rPr>
+        <w:t>O,</w:t>
+      </w:r>
+      <w:r>
+        <w:rPr>
+          <w:rFonts w:ascii="Times New Roman" w:hAnsi="Times New Roman"/>
+          <w:i/>
+          <w:iCs/>
+          <w:sz w:val="24"/>
+          <w:szCs w:val="24"/>
         </w:rPr>
         <w:t>Θ</w:t>
       </w:r>
+      <w:proofErr w:type="gramEnd"/>
       <w:r>
         <w:rPr>
           <w:rFonts w:ascii="Times New Roman" w:hAnsi="Times New Roman"/>
@@ -6972,7 +8020,31 @@
           <w:szCs w:val="24"/>
           <w:lang w:val="en-US" w:eastAsia="es-ES"/>
         </w:rPr>
-        <w:t>elements in the list of keys as long as the number of searches increases?</w:t>
+        <w:t xml:space="preserve">elements in the list of keys </w:t>
+      </w:r>
+      <w:proofErr w:type="gramStart"/>
+      <w:r>
+        <w:rPr>
+          <w:rFonts w:ascii="Times New Roman" w:eastAsia="Times New Roman" w:hAnsi="Times New Roman"/>
+          <w:i/>
+          <w:iCs/>
+          <w:sz w:val="24"/>
+          <w:szCs w:val="24"/>
+          <w:lang w:val="en-US" w:eastAsia="es-ES"/>
+        </w:rPr>
+        <w:t>as long as</w:t>
+      </w:r>
+      <w:proofErr w:type="gramEnd"/>
+      <w:r>
+        <w:rPr>
+          <w:rFonts w:ascii="Times New Roman" w:eastAsia="Times New Roman" w:hAnsi="Times New Roman"/>
+          <w:i/>
+          <w:iCs/>
+          <w:sz w:val="24"/>
+          <w:szCs w:val="24"/>
+          <w:lang w:val="en-US" w:eastAsia="es-ES"/>
+        </w:rPr>
+        <w:t xml:space="preserve"> the number of searches increases?</w:t>
       </w:r>
     </w:p>
     <w:p>
@@ -7089,7 +8161,27 @@
           <w:szCs w:val="24"/>
           <w:lang w:val="en-US" w:eastAsia="es-ES"/>
         </w:rPr>
-        <w:t>we continue searching the table would have the smaller values at the beginning and the bigger ones at the end, this doesn’t mean that is going to be sorted.</w:t>
+        <w:t xml:space="preserve">we continue searching the table would have the smaller values at the beginning and the bigger ones at the end, this </w:t>
+      </w:r>
+      <w:proofErr w:type="gramStart"/>
+      <w:r>
+        <w:rPr>
+          <w:rFonts w:ascii="Times New Roman" w:eastAsia="Times New Roman" w:hAnsi="Times New Roman"/>
+          <w:sz w:val="24"/>
+          <w:szCs w:val="24"/>
+          <w:lang w:val="en-US" w:eastAsia="es-ES"/>
+        </w:rPr>
+        <w:t>doesn’t</w:t>
+      </w:r>
+      <w:proofErr w:type="gramEnd"/>
+      <w:r>
+        <w:rPr>
+          <w:rFonts w:ascii="Times New Roman" w:eastAsia="Times New Roman" w:hAnsi="Times New Roman"/>
+          <w:sz w:val="24"/>
+          <w:szCs w:val="24"/>
+          <w:lang w:val="en-US" w:eastAsia="es-ES"/>
+        </w:rPr>
+        <w:t xml:space="preserve"> mean that is going to be sorted.</w:t>
       </w:r>
     </w:p>
     <w:p>
@@ -7265,7 +8357,31 @@
           <w:szCs w:val="24"/>
           <w:lang w:val="en-US" w:eastAsia="es-ES"/>
         </w:rPr>
-        <w:t>for the given not uniform key distribution? Consider that a large number of searches have been conducted and the</w:t>
+        <w:t xml:space="preserve">for the given not uniform key distribution? Consider that </w:t>
+      </w:r>
+      <w:proofErr w:type="gramStart"/>
+      <w:r>
+        <w:rPr>
+          <w:rFonts w:ascii="Times New Roman" w:eastAsia="Times New Roman" w:hAnsi="Times New Roman"/>
+          <w:i/>
+          <w:iCs/>
+          <w:sz w:val="24"/>
+          <w:szCs w:val="24"/>
+          <w:lang w:val="en-US" w:eastAsia="es-ES"/>
+        </w:rPr>
+        <w:t>a large number of</w:t>
+      </w:r>
+      <w:proofErr w:type="gramEnd"/>
+      <w:r>
+        <w:rPr>
+          <w:rFonts w:ascii="Times New Roman" w:eastAsia="Times New Roman" w:hAnsi="Times New Roman"/>
+          <w:i/>
+          <w:iCs/>
+          <w:sz w:val="24"/>
+          <w:szCs w:val="24"/>
+          <w:lang w:val="en-US" w:eastAsia="es-ES"/>
+        </w:rPr>
+        <w:t xml:space="preserve"> searches have been conducted and the</w:t>
       </w:r>
       <w:r>
         <w:rPr>
@@ -7455,6 +8571,7 @@
           <w:szCs w:val="24"/>
           <w:lang w:val="en-US" w:eastAsia="es-ES"/>
         </w:rPr>
+        <w:lastRenderedPageBreak/>
         <w:t xml:space="preserve">It works well </w:t>
       </w:r>
       <w:r>
@@ -7704,25 +8821,7 @@
             <w:szCs w:val="24"/>
             <w:lang w:val="en-US" w:eastAsia="es-ES"/>
           </w:rPr>
-          <m:t>|i</m:t>
-        </m:r>
-        <m:r>
-          <w:rPr>
-            <w:rFonts w:ascii="Cambria Math" w:eastAsia="Times New Roman" w:hAnsi="Cambria Math"/>
-            <w:sz w:val="24"/>
-            <w:szCs w:val="24"/>
-            <w:lang w:val="en-US" w:eastAsia="es-ES"/>
-          </w:rPr>
-          <m:t>&lt;</m:t>
-        </m:r>
-        <m:r>
-          <w:rPr>
-            <w:rFonts w:ascii="Cambria Math" w:eastAsia="Times New Roman" w:hAnsi="Cambria Math"/>
-            <w:sz w:val="24"/>
-            <w:szCs w:val="24"/>
-            <w:lang w:val="en-US" w:eastAsia="es-ES"/>
-          </w:rPr>
-          <m:t xml:space="preserve">N  </m:t>
+          <m:t xml:space="preserve">|i&lt;N  </m:t>
         </m:r>
         <m:r>
           <m:rPr>
@@ -7745,25 +8844,7 @@
             <w:szCs w:val="24"/>
             <w:lang w:val="en-US" w:eastAsia="es-ES"/>
           </w:rPr>
-          <m:t>i&gt;</m:t>
-        </m:r>
-        <m:r>
-          <w:rPr>
-            <w:rFonts w:ascii="Cambria Math" w:eastAsia="Times New Roman" w:hAnsi="Cambria Math"/>
-            <w:sz w:val="24"/>
-            <w:szCs w:val="24"/>
-            <w:lang w:val="en-US" w:eastAsia="es-ES"/>
-          </w:rPr>
-          <m:t>1</m:t>
-        </m:r>
-        <m:r>
-          <w:rPr>
-            <w:rFonts w:ascii="Cambria Math" w:eastAsia="Times New Roman" w:hAnsi="Cambria Math"/>
-            <w:sz w:val="24"/>
-            <w:szCs w:val="24"/>
-            <w:lang w:val="en-US" w:eastAsia="es-ES"/>
-          </w:rPr>
-          <m:t xml:space="preserve"> </m:t>
+          <m:t xml:space="preserve">i&gt;1 </m:t>
         </m:r>
       </m:oMath>
     </w:p>
@@ -8132,7 +9213,6 @@
           <w:szCs w:val="24"/>
           <w:lang w:val="en-US" w:eastAsia="es-ES"/>
         </w:rPr>
-        <w:lastRenderedPageBreak/>
         <w:t xml:space="preserve">The process of diving the table by 2 in each iteration is very powerful, </w:t>
       </w:r>
       <w:r>

</xml_diff>